<commit_message>
Conteúdo na Home e Guia basico
</commit_message>
<xml_diff>
--- a/Conteúdo de cada Tela.docx
+++ b/Conteúdo de cada Tela.docx
@@ -32,64 +32,1136 @@
         </w:rPr>
         <w:t>HOME</w:t>
       </w:r>
-      <w:r>
-        <w:rPr>
-          <w:rFonts w:ascii="Arial" w:eastAsia="Times New Roman" w:hAnsi="Arial" w:cs="Arial"/>
-          <w:b/>
-          <w:bCs/>
-          <w:color w:val="000000"/>
-          <w:sz w:val="24"/>
-          <w:szCs w:val="24"/>
-          <w:lang w:eastAsia="pt-BR"/>
-        </w:rPr>
-        <w:br/>
-      </w:r>
-      <w:r>
-        <w:rPr>
-          <w:rFonts w:ascii="Arial" w:eastAsia="Times New Roman" w:hAnsi="Arial" w:cs="Arial"/>
-          <w:bCs/>
-          <w:color w:val="000000"/>
-          <w:sz w:val="24"/>
-          <w:szCs w:val="24"/>
-          <w:lang w:eastAsia="pt-BR"/>
-        </w:rPr>
-        <w:t>O QUE É?</w:t>
-      </w:r>
-      <w:r>
-        <w:rPr>
-          <w:rFonts w:ascii="Arial" w:eastAsia="Times New Roman" w:hAnsi="Arial" w:cs="Arial"/>
-          <w:bCs/>
-          <w:color w:val="000000"/>
-          <w:sz w:val="24"/>
-          <w:szCs w:val="24"/>
-          <w:lang w:eastAsia="pt-BR"/>
-        </w:rPr>
-        <w:br/>
+    </w:p>
+    <w:p>
+      <w:pPr>
+        <w:pStyle w:val="ListParagraph"/>
+        <w:numPr>
+          <w:ilvl w:val="1"/>
+          <w:numId w:val="3"/>
+        </w:numPr>
+        <w:spacing w:after="0" w:line="360" w:lineRule="auto"/>
+        <w:rPr>
+          <w:rFonts w:ascii="Arial" w:eastAsia="Times New Roman" w:hAnsi="Arial" w:cs="Arial"/>
+          <w:b/>
+          <w:bCs/>
+          <w:color w:val="000000"/>
+          <w:sz w:val="24"/>
+          <w:szCs w:val="24"/>
+          <w:lang w:eastAsia="pt-BR"/>
+        </w:rPr>
+      </w:pPr>
+      <w:r>
+        <w:rPr>
+          <w:rFonts w:ascii="Arial" w:eastAsia="Times New Roman" w:hAnsi="Arial" w:cs="Arial"/>
+          <w:bCs/>
+          <w:color w:val="000000"/>
+          <w:sz w:val="24"/>
+          <w:szCs w:val="24"/>
+          <w:lang w:eastAsia="pt-BR"/>
+        </w:rPr>
+        <w:t>O QUE É</w:t>
+      </w:r>
+      <w:r>
+        <w:rPr>
+          <w:rFonts w:ascii="Arial" w:eastAsia="Times New Roman" w:hAnsi="Arial" w:cs="Arial"/>
+          <w:bCs/>
+          <w:color w:val="000000"/>
+          <w:sz w:val="24"/>
+          <w:szCs w:val="24"/>
+          <w:lang w:eastAsia="pt-BR"/>
+        </w:rPr>
+        <w:t xml:space="preserve"> </w:t>
+      </w:r>
+      <w:proofErr w:type="spellStart"/>
+      <w:r>
+        <w:rPr>
+          <w:rFonts w:ascii="Arial" w:eastAsia="Times New Roman" w:hAnsi="Arial" w:cs="Arial"/>
+          <w:bCs/>
+          <w:color w:val="000000"/>
+          <w:sz w:val="24"/>
+          <w:szCs w:val="24"/>
+          <w:lang w:eastAsia="pt-BR"/>
+        </w:rPr>
+        <w:t>Git</w:t>
+      </w:r>
+      <w:proofErr w:type="spellEnd"/>
+      <w:r>
+        <w:rPr>
+          <w:rFonts w:ascii="Arial" w:eastAsia="Times New Roman" w:hAnsi="Arial" w:cs="Arial"/>
+          <w:bCs/>
+          <w:color w:val="000000"/>
+          <w:sz w:val="24"/>
+          <w:szCs w:val="24"/>
+          <w:lang w:eastAsia="pt-BR"/>
+        </w:rPr>
+        <w:t>?</w:t>
+      </w:r>
+    </w:p>
+    <w:p>
+      <w:pPr>
+        <w:pStyle w:val="ListParagraph"/>
+        <w:numPr>
+          <w:ilvl w:val="2"/>
+          <w:numId w:val="3"/>
+        </w:numPr>
+        <w:spacing w:after="0" w:line="360" w:lineRule="auto"/>
+        <w:rPr>
+          <w:rFonts w:ascii="Arial" w:eastAsia="Times New Roman" w:hAnsi="Arial" w:cs="Arial"/>
+          <w:bCs/>
+          <w:color w:val="000000"/>
+          <w:sz w:val="24"/>
+          <w:szCs w:val="24"/>
+          <w:lang w:eastAsia="pt-BR"/>
+        </w:rPr>
+      </w:pPr>
+      <w:proofErr w:type="spellStart"/>
+      <w:r>
+        <w:rPr>
+          <w:rFonts w:ascii="Arial" w:eastAsia="Times New Roman" w:hAnsi="Arial" w:cs="Arial"/>
+          <w:bCs/>
+          <w:color w:val="000000"/>
+          <w:sz w:val="24"/>
+          <w:szCs w:val="24"/>
+          <w:lang w:eastAsia="pt-BR"/>
+        </w:rPr>
+        <w:t>Git</w:t>
+      </w:r>
+      <w:proofErr w:type="spellEnd"/>
+      <w:r>
+        <w:rPr>
+          <w:rFonts w:ascii="Arial" w:eastAsia="Times New Roman" w:hAnsi="Arial" w:cs="Arial"/>
+          <w:bCs/>
+          <w:color w:val="000000"/>
+          <w:sz w:val="24"/>
+          <w:szCs w:val="24"/>
+          <w:lang w:eastAsia="pt-BR"/>
+        </w:rPr>
+        <w:t xml:space="preserve"> é um sistema de controle de versão </w:t>
+      </w:r>
+      <w:r>
+        <w:rPr>
+          <w:rFonts w:ascii="Arial" w:eastAsia="Times New Roman" w:hAnsi="Arial" w:cs="Arial"/>
+          <w:bCs/>
+          <w:color w:val="000000"/>
+          <w:sz w:val="24"/>
+          <w:szCs w:val="24"/>
+          <w:lang w:eastAsia="pt-BR"/>
+        </w:rPr>
+        <w:t>e</w:t>
+      </w:r>
+      <w:r>
+        <w:rPr>
+          <w:rFonts w:ascii="Arial" w:eastAsia="Times New Roman" w:hAnsi="Arial" w:cs="Arial"/>
+          <w:bCs/>
+          <w:color w:val="000000"/>
+          <w:sz w:val="24"/>
+          <w:szCs w:val="24"/>
+          <w:lang w:eastAsia="pt-BR"/>
+        </w:rPr>
+        <w:t xml:space="preserve"> gerenciamento de código fonte.</w:t>
+      </w:r>
+      <w:r>
+        <w:rPr>
+          <w:rFonts w:ascii="Arial" w:eastAsia="Times New Roman" w:hAnsi="Arial" w:cs="Arial"/>
+          <w:bCs/>
+          <w:color w:val="000000"/>
+          <w:sz w:val="24"/>
+          <w:szCs w:val="24"/>
+          <w:lang w:eastAsia="pt-BR"/>
+        </w:rPr>
+        <w:t xml:space="preserve"> Ou seja, </w:t>
+      </w:r>
+      <w:r>
+        <w:rPr>
+          <w:rFonts w:ascii="Arial" w:eastAsia="Times New Roman" w:hAnsi="Arial" w:cs="Arial"/>
+          <w:bCs/>
+          <w:color w:val="000000"/>
+          <w:sz w:val="24"/>
+          <w:szCs w:val="24"/>
+          <w:lang w:eastAsia="pt-BR"/>
+        </w:rPr>
+        <w:t>é um software com a finalidade de gerenciar diferentes versões no</w:t>
+      </w:r>
+      <w:r>
+        <w:rPr>
+          <w:rFonts w:ascii="Arial" w:eastAsia="Times New Roman" w:hAnsi="Arial" w:cs="Arial"/>
+          <w:bCs/>
+          <w:color w:val="000000"/>
+          <w:sz w:val="24"/>
+          <w:szCs w:val="24"/>
+          <w:lang w:eastAsia="pt-BR"/>
+        </w:rPr>
+        <w:t xml:space="preserve"> desenvolvimento de um projeto</w:t>
+      </w:r>
+      <w:r>
+        <w:rPr>
+          <w:rFonts w:ascii="Arial" w:eastAsia="Times New Roman" w:hAnsi="Arial" w:cs="Arial"/>
+          <w:bCs/>
+          <w:color w:val="000000"/>
+          <w:sz w:val="24"/>
+          <w:szCs w:val="24"/>
+          <w:lang w:eastAsia="pt-BR"/>
+        </w:rPr>
+        <w:t>.</w:t>
+      </w:r>
+      <w:r>
+        <w:rPr>
+          <w:rFonts w:ascii="Arial" w:eastAsia="Times New Roman" w:hAnsi="Arial" w:cs="Arial"/>
+          <w:bCs/>
+          <w:color w:val="000000"/>
+          <w:sz w:val="24"/>
+          <w:szCs w:val="24"/>
+          <w:lang w:eastAsia="pt-BR"/>
+        </w:rPr>
+        <w:t xml:space="preserve"> Esse sistema é</w:t>
+      </w:r>
+      <w:r>
+        <w:rPr>
+          <w:rFonts w:ascii="Arial" w:eastAsia="Times New Roman" w:hAnsi="Arial" w:cs="Arial"/>
+          <w:bCs/>
+          <w:color w:val="000000"/>
+          <w:sz w:val="24"/>
+          <w:szCs w:val="24"/>
+          <w:lang w:eastAsia="pt-BR"/>
+        </w:rPr>
+        <w:t xml:space="preserve"> principalmente usado para</w:t>
+      </w:r>
+      <w:r>
+        <w:rPr>
+          <w:rFonts w:ascii="Arial" w:eastAsia="Times New Roman" w:hAnsi="Arial" w:cs="Arial"/>
+          <w:bCs/>
+          <w:color w:val="000000"/>
+          <w:sz w:val="24"/>
+          <w:szCs w:val="24"/>
+          <w:lang w:eastAsia="pt-BR"/>
+        </w:rPr>
+        <w:t xml:space="preserve"> controlar todas as versões do software, pois ele armazena o histórico de qualquer alteração do código fonte.</w:t>
+      </w:r>
+    </w:p>
+    <w:p>
+      <w:pPr>
+        <w:pStyle w:val="ListParagraph"/>
+        <w:numPr>
+          <w:ilvl w:val="2"/>
+          <w:numId w:val="3"/>
+        </w:numPr>
+        <w:spacing w:after="0" w:line="360" w:lineRule="auto"/>
+        <w:rPr>
+          <w:rFonts w:ascii="Arial" w:eastAsia="Times New Roman" w:hAnsi="Arial" w:cs="Arial"/>
+          <w:bCs/>
+          <w:color w:val="000000"/>
+          <w:sz w:val="24"/>
+          <w:szCs w:val="24"/>
+          <w:lang w:eastAsia="pt-BR"/>
+        </w:rPr>
+      </w:pPr>
+      <w:r>
+        <w:rPr>
+          <w:rFonts w:ascii="Arial" w:eastAsia="Times New Roman" w:hAnsi="Arial" w:cs="Arial"/>
+          <w:bCs/>
+          <w:color w:val="000000"/>
+          <w:sz w:val="24"/>
+          <w:szCs w:val="24"/>
+          <w:lang w:eastAsia="pt-BR"/>
+        </w:rPr>
+        <w:t xml:space="preserve">Cada diretório de trabalho do </w:t>
+      </w:r>
+      <w:proofErr w:type="spellStart"/>
+      <w:r>
+        <w:rPr>
+          <w:rFonts w:ascii="Arial" w:eastAsia="Times New Roman" w:hAnsi="Arial" w:cs="Arial"/>
+          <w:bCs/>
+          <w:color w:val="000000"/>
+          <w:sz w:val="24"/>
+          <w:szCs w:val="24"/>
+          <w:lang w:eastAsia="pt-BR"/>
+        </w:rPr>
+        <w:t>Git</w:t>
+      </w:r>
+      <w:proofErr w:type="spellEnd"/>
+      <w:r>
+        <w:rPr>
+          <w:rFonts w:ascii="Arial" w:eastAsia="Times New Roman" w:hAnsi="Arial" w:cs="Arial"/>
+          <w:bCs/>
+          <w:color w:val="000000"/>
+          <w:sz w:val="24"/>
+          <w:szCs w:val="24"/>
+          <w:lang w:eastAsia="pt-BR"/>
+        </w:rPr>
+        <w:t xml:space="preserve"> é um repositório com um histórico completo e habilidade total de acompanhamento das revisões, não dependente de acesso a uma rede ou a um servidor central.</w:t>
+      </w:r>
+    </w:p>
+    <w:p>
+      <w:pPr>
+        <w:pStyle w:val="ListParagraph"/>
+        <w:numPr>
+          <w:ilvl w:val="1"/>
+          <w:numId w:val="3"/>
+        </w:numPr>
+        <w:spacing w:after="0" w:line="360" w:lineRule="auto"/>
+        <w:rPr>
+          <w:rFonts w:ascii="Arial" w:eastAsia="Times New Roman" w:hAnsi="Arial" w:cs="Arial"/>
+          <w:bCs/>
+          <w:color w:val="000000"/>
+          <w:sz w:val="24"/>
+          <w:szCs w:val="24"/>
+          <w:lang w:eastAsia="pt-BR"/>
+        </w:rPr>
+      </w:pPr>
+      <w:r>
+        <w:rPr>
+          <w:rFonts w:ascii="Arial" w:eastAsia="Times New Roman" w:hAnsi="Arial" w:cs="Arial"/>
+          <w:bCs/>
+          <w:color w:val="000000"/>
+          <w:sz w:val="24"/>
+          <w:szCs w:val="24"/>
+          <w:lang w:eastAsia="pt-BR"/>
+        </w:rPr>
+        <w:t>QUAIS SÃO AS VANTAGENS DE USAR UM REPOSIÓRIO GIT?</w:t>
+      </w:r>
+    </w:p>
+    <w:p>
+      <w:pPr>
+        <w:pStyle w:val="ListParagraph"/>
+        <w:numPr>
+          <w:ilvl w:val="2"/>
+          <w:numId w:val="3"/>
+        </w:numPr>
+        <w:spacing w:after="0" w:line="360" w:lineRule="auto"/>
+        <w:rPr>
+          <w:rFonts w:ascii="Arial" w:eastAsia="Times New Roman" w:hAnsi="Arial" w:cs="Arial"/>
+          <w:bCs/>
+          <w:color w:val="000000"/>
+          <w:sz w:val="24"/>
+          <w:szCs w:val="24"/>
+          <w:lang w:eastAsia="pt-BR"/>
+        </w:rPr>
+      </w:pPr>
+      <w:r>
+        <w:rPr>
+          <w:rFonts w:ascii="Arial" w:eastAsia="Times New Roman" w:hAnsi="Arial" w:cs="Arial"/>
+          <w:bCs/>
+          <w:color w:val="000000"/>
+          <w:sz w:val="24"/>
+          <w:szCs w:val="24"/>
+          <w:lang w:eastAsia="pt-BR"/>
+        </w:rPr>
+        <w:t>Controle do histórico: é muito fácil desfazer o histórico de desenvolvimento</w:t>
+      </w:r>
+      <w:r>
+        <w:rPr>
+          <w:rFonts w:ascii="Arial" w:eastAsia="Times New Roman" w:hAnsi="Arial" w:cs="Arial"/>
+          <w:bCs/>
+          <w:color w:val="000000"/>
+          <w:sz w:val="24"/>
+          <w:szCs w:val="24"/>
+          <w:lang w:eastAsia="pt-BR"/>
+        </w:rPr>
+        <w:t xml:space="preserve"> </w:t>
+      </w:r>
+      <w:r>
+        <w:rPr>
+          <w:rFonts w:ascii="Arial" w:eastAsia="Times New Roman" w:hAnsi="Arial" w:cs="Arial"/>
+          <w:bCs/>
+          <w:color w:val="000000"/>
+          <w:sz w:val="24"/>
+          <w:szCs w:val="24"/>
+          <w:lang w:eastAsia="pt-BR"/>
+        </w:rPr>
+        <w:t>e</w:t>
+      </w:r>
+      <w:r>
+        <w:rPr>
+          <w:rFonts w:ascii="Arial" w:eastAsia="Times New Roman" w:hAnsi="Arial" w:cs="Arial"/>
+          <w:bCs/>
+          <w:color w:val="000000"/>
+          <w:sz w:val="24"/>
+          <w:szCs w:val="24"/>
+          <w:lang w:eastAsia="pt-BR"/>
+        </w:rPr>
+        <w:t xml:space="preserve"> também </w:t>
+      </w:r>
+      <w:r>
+        <w:rPr>
+          <w:rFonts w:ascii="Arial" w:eastAsia="Times New Roman" w:hAnsi="Arial" w:cs="Arial"/>
+          <w:bCs/>
+          <w:color w:val="000000"/>
+          <w:sz w:val="24"/>
+          <w:szCs w:val="24"/>
+          <w:lang w:eastAsia="pt-BR"/>
+        </w:rPr>
+        <w:t>resgatar</w:t>
+      </w:r>
+      <w:r>
+        <w:rPr>
+          <w:rFonts w:ascii="Arial" w:eastAsia="Times New Roman" w:hAnsi="Arial" w:cs="Arial"/>
+          <w:bCs/>
+          <w:color w:val="000000"/>
+          <w:sz w:val="24"/>
+          <w:szCs w:val="24"/>
+          <w:lang w:eastAsia="pt-BR"/>
+        </w:rPr>
+        <w:t xml:space="preserve"> versões mais antigas e estáveis</w:t>
+      </w:r>
+      <w:r>
+        <w:rPr>
+          <w:rFonts w:ascii="Arial" w:eastAsia="Times New Roman" w:hAnsi="Arial" w:cs="Arial"/>
+          <w:bCs/>
+          <w:color w:val="000000"/>
+          <w:sz w:val="24"/>
+          <w:szCs w:val="24"/>
+          <w:lang w:eastAsia="pt-BR"/>
+        </w:rPr>
+        <w:t xml:space="preserve"> do software</w:t>
+      </w:r>
+      <w:r>
+        <w:rPr>
+          <w:rFonts w:ascii="Arial" w:eastAsia="Times New Roman" w:hAnsi="Arial" w:cs="Arial"/>
+          <w:bCs/>
+          <w:color w:val="000000"/>
+          <w:sz w:val="24"/>
+          <w:szCs w:val="24"/>
+          <w:lang w:eastAsia="pt-BR"/>
+        </w:rPr>
+        <w:t>. A maioria das implementações permitem analisar as alterações com detalhes, desde a primeira versão até a última.</w:t>
+      </w:r>
+    </w:p>
+    <w:p>
+      <w:pPr>
+        <w:pStyle w:val="ListParagraph"/>
+        <w:numPr>
+          <w:ilvl w:val="2"/>
+          <w:numId w:val="3"/>
+        </w:numPr>
+        <w:spacing w:after="0" w:line="360" w:lineRule="auto"/>
+        <w:rPr>
+          <w:rFonts w:ascii="Arial" w:eastAsia="Times New Roman" w:hAnsi="Arial" w:cs="Arial"/>
+          <w:bCs/>
+          <w:color w:val="000000"/>
+          <w:sz w:val="24"/>
+          <w:szCs w:val="24"/>
+          <w:lang w:eastAsia="pt-BR"/>
+        </w:rPr>
+      </w:pPr>
+      <w:r>
+        <w:rPr>
+          <w:rFonts w:ascii="Arial" w:eastAsia="Times New Roman" w:hAnsi="Arial" w:cs="Arial"/>
+          <w:bCs/>
+          <w:color w:val="000000"/>
+          <w:sz w:val="24"/>
+          <w:szCs w:val="24"/>
+          <w:lang w:eastAsia="pt-BR"/>
+        </w:rPr>
+        <w:t xml:space="preserve">Trabalho em equipe: um sistema de controle de versão permite que diversas pessoas trabalhem sobre o mesmo conjunto de documentos ao mesmo tempo e </w:t>
+      </w:r>
+      <w:r>
+        <w:rPr>
+          <w:rFonts w:ascii="Arial" w:eastAsia="Times New Roman" w:hAnsi="Arial" w:cs="Arial"/>
+          <w:bCs/>
+          <w:color w:val="000000"/>
+          <w:sz w:val="24"/>
+          <w:szCs w:val="24"/>
+          <w:lang w:eastAsia="pt-BR"/>
+        </w:rPr>
+        <w:t>diminui</w:t>
+      </w:r>
+      <w:r>
+        <w:rPr>
+          <w:rFonts w:ascii="Arial" w:eastAsia="Times New Roman" w:hAnsi="Arial" w:cs="Arial"/>
+          <w:bCs/>
+          <w:color w:val="000000"/>
+          <w:sz w:val="24"/>
+          <w:szCs w:val="24"/>
+          <w:lang w:eastAsia="pt-BR"/>
+        </w:rPr>
+        <w:t xml:space="preserve"> o desgaste provocado por problemas com conflitos de edições. </w:t>
+      </w:r>
+    </w:p>
+    <w:p>
+      <w:pPr>
+        <w:pStyle w:val="ListParagraph"/>
+        <w:numPr>
+          <w:ilvl w:val="2"/>
+          <w:numId w:val="3"/>
+        </w:numPr>
+        <w:spacing w:after="0" w:line="360" w:lineRule="auto"/>
+        <w:rPr>
+          <w:rFonts w:ascii="Arial" w:eastAsia="Times New Roman" w:hAnsi="Arial" w:cs="Arial"/>
+          <w:bCs/>
+          <w:color w:val="000000"/>
+          <w:sz w:val="24"/>
+          <w:szCs w:val="24"/>
+          <w:lang w:eastAsia="pt-BR"/>
+        </w:rPr>
+      </w:pPr>
+      <w:r>
+        <w:rPr>
+          <w:rFonts w:ascii="Arial" w:eastAsia="Times New Roman" w:hAnsi="Arial" w:cs="Arial"/>
+          <w:bCs/>
+          <w:color w:val="000000"/>
+          <w:sz w:val="24"/>
+          <w:szCs w:val="24"/>
+          <w:lang w:eastAsia="pt-BR"/>
+        </w:rPr>
+        <w:t>Ramificação de projeto: a maioria das implementações possibilita a divisão do projeto em várias linhas de desenvolvimento, que podem ser trabalhadas paralelamente, sem que uma interfira na outra.</w:t>
+      </w:r>
+    </w:p>
+    <w:p>
+      <w:pPr>
+        <w:pStyle w:val="ListParagraph"/>
+        <w:numPr>
+          <w:ilvl w:val="1"/>
+          <w:numId w:val="3"/>
+        </w:numPr>
+        <w:spacing w:after="0" w:line="360" w:lineRule="auto"/>
+        <w:rPr>
+          <w:rFonts w:ascii="Arial" w:eastAsia="Times New Roman" w:hAnsi="Arial" w:cs="Arial"/>
+          <w:b/>
+          <w:bCs/>
+          <w:color w:val="000000"/>
+          <w:sz w:val="24"/>
+          <w:szCs w:val="24"/>
+          <w:lang w:eastAsia="pt-BR"/>
+        </w:rPr>
+      </w:pPr>
+      <w:r>
+        <w:rPr>
+          <w:rFonts w:ascii="Arial" w:eastAsia="Times New Roman" w:hAnsi="Arial" w:cs="Arial"/>
+          <w:bCs/>
+          <w:color w:val="000000"/>
+          <w:sz w:val="24"/>
+          <w:szCs w:val="24"/>
+          <w:lang w:eastAsia="pt-BR"/>
+        </w:rPr>
         <w:t>POR QUE USAR GITHUB?</w:t>
       </w:r>
-      <w:r>
-        <w:rPr>
-          <w:rFonts w:ascii="Arial" w:eastAsia="Times New Roman" w:hAnsi="Arial" w:cs="Arial"/>
-          <w:bCs/>
-          <w:color w:val="000000"/>
-          <w:sz w:val="24"/>
-          <w:szCs w:val="24"/>
-          <w:lang w:eastAsia="pt-BR"/>
-        </w:rPr>
-        <w:br/>
+    </w:p>
+    <w:p>
+      <w:pPr>
+        <w:pStyle w:val="ListParagraph"/>
+        <w:numPr>
+          <w:ilvl w:val="2"/>
+          <w:numId w:val="3"/>
+        </w:numPr>
+        <w:spacing w:after="0" w:line="360" w:lineRule="auto"/>
+        <w:rPr>
+          <w:rFonts w:ascii="Arial" w:eastAsia="Times New Roman" w:hAnsi="Arial" w:cs="Arial"/>
+          <w:b/>
+          <w:bCs/>
+          <w:color w:val="000000"/>
+          <w:sz w:val="24"/>
+          <w:szCs w:val="24"/>
+          <w:lang w:eastAsia="pt-BR"/>
+        </w:rPr>
+      </w:pPr>
+      <w:r>
+        <w:rPr>
+          <w:rFonts w:ascii="Arial" w:eastAsia="Times New Roman" w:hAnsi="Arial" w:cs="Arial"/>
+          <w:bCs/>
+          <w:color w:val="000000"/>
+          <w:sz w:val="24"/>
+          <w:szCs w:val="24"/>
+          <w:lang w:eastAsia="pt-BR"/>
+        </w:rPr>
+        <w:t xml:space="preserve">O </w:t>
+      </w:r>
+      <w:proofErr w:type="spellStart"/>
+      <w:r>
+        <w:rPr>
+          <w:rFonts w:ascii="Arial" w:eastAsia="Times New Roman" w:hAnsi="Arial" w:cs="Arial"/>
+          <w:bCs/>
+          <w:color w:val="000000"/>
+          <w:sz w:val="24"/>
+          <w:szCs w:val="24"/>
+          <w:lang w:eastAsia="pt-BR"/>
+        </w:rPr>
+        <w:t>GitHub</w:t>
+      </w:r>
+      <w:proofErr w:type="spellEnd"/>
+      <w:r>
+        <w:rPr>
+          <w:rFonts w:ascii="Arial" w:eastAsia="Times New Roman" w:hAnsi="Arial" w:cs="Arial"/>
+          <w:bCs/>
+          <w:color w:val="000000"/>
+          <w:sz w:val="24"/>
+          <w:szCs w:val="24"/>
+          <w:lang w:eastAsia="pt-BR"/>
+        </w:rPr>
+        <w:t xml:space="preserve"> é </w:t>
+      </w:r>
+      <w:r>
+        <w:rPr>
+          <w:rFonts w:ascii="Arial" w:eastAsia="Times New Roman" w:hAnsi="Arial" w:cs="Arial"/>
+          <w:bCs/>
+          <w:color w:val="000000"/>
+          <w:sz w:val="24"/>
+          <w:szCs w:val="24"/>
+          <w:lang w:eastAsia="pt-BR"/>
+        </w:rPr>
+        <w:t xml:space="preserve">um dos </w:t>
+      </w:r>
+      <w:r>
+        <w:rPr>
+          <w:rFonts w:ascii="Arial" w:eastAsia="Times New Roman" w:hAnsi="Arial" w:cs="Arial"/>
+          <w:bCs/>
+          <w:color w:val="000000"/>
+          <w:sz w:val="24"/>
+          <w:szCs w:val="24"/>
+          <w:lang w:eastAsia="pt-BR"/>
+        </w:rPr>
+        <w:t>hospedeiros</w:t>
+      </w:r>
+      <w:r>
+        <w:rPr>
+          <w:rFonts w:ascii="Arial" w:eastAsia="Times New Roman" w:hAnsi="Arial" w:cs="Arial"/>
+          <w:bCs/>
+          <w:color w:val="000000"/>
+          <w:sz w:val="24"/>
+          <w:szCs w:val="24"/>
+          <w:lang w:eastAsia="pt-BR"/>
+        </w:rPr>
+        <w:t xml:space="preserve"> que fazem</w:t>
+      </w:r>
+      <w:r>
+        <w:rPr>
+          <w:rFonts w:ascii="Arial" w:eastAsia="Times New Roman" w:hAnsi="Arial" w:cs="Arial"/>
+          <w:bCs/>
+          <w:color w:val="000000"/>
+          <w:sz w:val="24"/>
+          <w:szCs w:val="24"/>
+          <w:lang w:eastAsia="pt-BR"/>
+        </w:rPr>
+        <w:t xml:space="preserve"> uso do sistema </w:t>
+      </w:r>
+      <w:proofErr w:type="spellStart"/>
+      <w:r>
+        <w:rPr>
+          <w:rFonts w:ascii="Arial" w:eastAsia="Times New Roman" w:hAnsi="Arial" w:cs="Arial"/>
+          <w:bCs/>
+          <w:color w:val="000000"/>
+          <w:sz w:val="24"/>
+          <w:szCs w:val="24"/>
+          <w:lang w:eastAsia="pt-BR"/>
+        </w:rPr>
+        <w:t>Git</w:t>
+      </w:r>
+      <w:proofErr w:type="spellEnd"/>
+      <w:r>
+        <w:rPr>
+          <w:rFonts w:ascii="Arial" w:eastAsia="Times New Roman" w:hAnsi="Arial" w:cs="Arial"/>
+          <w:bCs/>
+          <w:color w:val="000000"/>
+          <w:sz w:val="24"/>
+          <w:szCs w:val="24"/>
+          <w:lang w:eastAsia="pt-BR"/>
+        </w:rPr>
+        <w:t xml:space="preserve"> para </w:t>
+      </w:r>
+      <w:r>
+        <w:rPr>
+          <w:rFonts w:ascii="Arial" w:eastAsia="Times New Roman" w:hAnsi="Arial" w:cs="Arial"/>
+          <w:bCs/>
+          <w:color w:val="000000"/>
+          <w:sz w:val="24"/>
+          <w:szCs w:val="24"/>
+          <w:lang w:eastAsia="pt-BR"/>
+        </w:rPr>
+        <w:t xml:space="preserve">que os desenvolvedores </w:t>
+      </w:r>
+      <w:r>
+        <w:rPr>
+          <w:rFonts w:ascii="Arial" w:eastAsia="Times New Roman" w:hAnsi="Arial" w:cs="Arial"/>
+          <w:bCs/>
+          <w:color w:val="000000"/>
+          <w:sz w:val="24"/>
+          <w:szCs w:val="24"/>
+          <w:lang w:eastAsia="pt-BR"/>
+        </w:rPr>
+        <w:t xml:space="preserve">possam </w:t>
+      </w:r>
+      <w:r>
+        <w:rPr>
+          <w:rFonts w:ascii="Arial" w:eastAsia="Times New Roman" w:hAnsi="Arial" w:cs="Arial"/>
+          <w:bCs/>
+          <w:color w:val="000000"/>
+          <w:sz w:val="24"/>
+          <w:szCs w:val="24"/>
+          <w:lang w:eastAsia="pt-BR"/>
+        </w:rPr>
+        <w:t>depositar</w:t>
+      </w:r>
+      <w:r>
+        <w:rPr>
+          <w:rFonts w:ascii="Arial" w:eastAsia="Times New Roman" w:hAnsi="Arial" w:cs="Arial"/>
+          <w:bCs/>
+          <w:color w:val="000000"/>
+          <w:sz w:val="24"/>
+          <w:szCs w:val="24"/>
+          <w:lang w:eastAsia="pt-BR"/>
+        </w:rPr>
+        <w:t xml:space="preserve"> seu código na </w:t>
+      </w:r>
+      <w:r>
+        <w:rPr>
+          <w:rFonts w:ascii="Arial" w:eastAsia="Times New Roman" w:hAnsi="Arial" w:cs="Arial"/>
+          <w:bCs/>
+          <w:color w:val="000000"/>
+          <w:sz w:val="24"/>
+          <w:szCs w:val="24"/>
+          <w:lang w:eastAsia="pt-BR"/>
+        </w:rPr>
+        <w:t>web</w:t>
+      </w:r>
+      <w:r>
+        <w:rPr>
+          <w:rFonts w:ascii="Arial" w:eastAsia="Times New Roman" w:hAnsi="Arial" w:cs="Arial"/>
+          <w:bCs/>
+          <w:color w:val="000000"/>
+          <w:sz w:val="24"/>
+          <w:szCs w:val="24"/>
+          <w:lang w:eastAsia="pt-BR"/>
+        </w:rPr>
+        <w:t xml:space="preserve"> de forma gratuita</w:t>
+      </w:r>
+      <w:r>
+        <w:rPr>
+          <w:rFonts w:ascii="Arial" w:eastAsia="Times New Roman" w:hAnsi="Arial" w:cs="Arial"/>
+          <w:bCs/>
+          <w:color w:val="000000"/>
+          <w:sz w:val="24"/>
+          <w:szCs w:val="24"/>
+          <w:lang w:eastAsia="pt-BR"/>
+        </w:rPr>
+        <w:t>.</w:t>
+      </w:r>
+    </w:p>
+    <w:p>
+      <w:pPr>
+        <w:pStyle w:val="ListParagraph"/>
+        <w:numPr>
+          <w:ilvl w:val="2"/>
+          <w:numId w:val="3"/>
+        </w:numPr>
+        <w:spacing w:after="0" w:line="360" w:lineRule="auto"/>
+        <w:rPr>
+          <w:rFonts w:ascii="Arial" w:eastAsia="Times New Roman" w:hAnsi="Arial" w:cs="Arial"/>
+          <w:b/>
+          <w:bCs/>
+          <w:color w:val="000000"/>
+          <w:sz w:val="24"/>
+          <w:szCs w:val="24"/>
+          <w:lang w:eastAsia="pt-BR"/>
+        </w:rPr>
+      </w:pPr>
+      <w:r>
+        <w:rPr>
+          <w:rFonts w:ascii="Arial" w:eastAsia="Times New Roman" w:hAnsi="Arial" w:cs="Arial"/>
+          <w:bCs/>
+          <w:color w:val="000000"/>
+          <w:sz w:val="24"/>
+          <w:szCs w:val="24"/>
+          <w:lang w:eastAsia="pt-BR"/>
+        </w:rPr>
+        <w:t xml:space="preserve">Dessa forma, todos os integrantes do projeto podem trabalhar </w:t>
+      </w:r>
+      <w:r>
+        <w:rPr>
+          <w:rFonts w:ascii="Arial" w:eastAsia="Times New Roman" w:hAnsi="Arial" w:cs="Arial"/>
+          <w:bCs/>
+          <w:color w:val="000000"/>
+          <w:sz w:val="24"/>
+          <w:szCs w:val="24"/>
+          <w:lang w:eastAsia="pt-BR"/>
+        </w:rPr>
+        <w:t>e contribuir para o desenvolvimento depositando</w:t>
+      </w:r>
+      <w:r>
+        <w:rPr>
+          <w:rFonts w:ascii="Arial" w:eastAsia="Times New Roman" w:hAnsi="Arial" w:cs="Arial"/>
+          <w:bCs/>
+          <w:color w:val="000000"/>
+          <w:sz w:val="24"/>
+          <w:szCs w:val="24"/>
+          <w:lang w:eastAsia="pt-BR"/>
+        </w:rPr>
+        <w:t xml:space="preserve"> seu código</w:t>
+      </w:r>
+      <w:r>
+        <w:rPr>
+          <w:rFonts w:ascii="Arial" w:eastAsia="Times New Roman" w:hAnsi="Arial" w:cs="Arial"/>
+          <w:bCs/>
+          <w:color w:val="000000"/>
+          <w:sz w:val="24"/>
+          <w:szCs w:val="24"/>
+          <w:lang w:eastAsia="pt-BR"/>
+        </w:rPr>
+        <w:t xml:space="preserve"> na nuvem do </w:t>
+      </w:r>
+      <w:proofErr w:type="spellStart"/>
+      <w:r>
+        <w:rPr>
+          <w:rFonts w:ascii="Arial" w:eastAsia="Times New Roman" w:hAnsi="Arial" w:cs="Arial"/>
+          <w:bCs/>
+          <w:color w:val="000000"/>
+          <w:sz w:val="24"/>
+          <w:szCs w:val="24"/>
+          <w:lang w:eastAsia="pt-BR"/>
+        </w:rPr>
+        <w:t>GitHub</w:t>
+      </w:r>
+      <w:proofErr w:type="spellEnd"/>
+      <w:r>
+        <w:rPr>
+          <w:rFonts w:ascii="Arial" w:eastAsia="Times New Roman" w:hAnsi="Arial" w:cs="Arial"/>
+          <w:bCs/>
+          <w:color w:val="000000"/>
+          <w:sz w:val="24"/>
+          <w:szCs w:val="24"/>
+          <w:lang w:eastAsia="pt-BR"/>
+        </w:rPr>
+        <w:t>.</w:t>
+      </w:r>
+    </w:p>
+    <w:p>
+      <w:pPr>
+        <w:pStyle w:val="ListParagraph"/>
+        <w:numPr>
+          <w:ilvl w:val="2"/>
+          <w:numId w:val="3"/>
+        </w:numPr>
+        <w:spacing w:after="0" w:line="360" w:lineRule="auto"/>
+        <w:rPr>
+          <w:rFonts w:ascii="Arial" w:eastAsia="Times New Roman" w:hAnsi="Arial" w:cs="Arial"/>
+          <w:b/>
+          <w:bCs/>
+          <w:color w:val="000000"/>
+          <w:sz w:val="24"/>
+          <w:szCs w:val="24"/>
+          <w:lang w:eastAsia="pt-BR"/>
+        </w:rPr>
+      </w:pPr>
+      <w:r>
+        <w:rPr>
+          <w:rFonts w:ascii="Arial" w:eastAsia="Times New Roman" w:hAnsi="Arial" w:cs="Arial"/>
+          <w:bCs/>
+          <w:color w:val="000000"/>
+          <w:sz w:val="24"/>
+          <w:szCs w:val="24"/>
+          <w:lang w:eastAsia="pt-BR"/>
+        </w:rPr>
+        <w:lastRenderedPageBreak/>
+        <w:t xml:space="preserve">O </w:t>
+      </w:r>
+      <w:proofErr w:type="spellStart"/>
+      <w:r>
+        <w:rPr>
+          <w:rFonts w:ascii="Arial" w:eastAsia="Times New Roman" w:hAnsi="Arial" w:cs="Arial"/>
+          <w:bCs/>
+          <w:color w:val="000000"/>
+          <w:sz w:val="24"/>
+          <w:szCs w:val="24"/>
+          <w:lang w:eastAsia="pt-BR"/>
+        </w:rPr>
+        <w:t>GitHub</w:t>
+      </w:r>
+      <w:proofErr w:type="spellEnd"/>
+      <w:r>
+        <w:rPr>
+          <w:rFonts w:ascii="Arial" w:eastAsia="Times New Roman" w:hAnsi="Arial" w:cs="Arial"/>
+          <w:bCs/>
+          <w:color w:val="000000"/>
+          <w:sz w:val="24"/>
+          <w:szCs w:val="24"/>
+          <w:lang w:eastAsia="pt-BR"/>
+        </w:rPr>
+        <w:t xml:space="preserve"> hoje conta com mais de </w:t>
+      </w:r>
+      <w:r>
+        <w:rPr>
+          <w:rFonts w:ascii="Arial" w:eastAsia="Times New Roman" w:hAnsi="Arial" w:cs="Arial"/>
+          <w:bCs/>
+          <w:color w:val="000000"/>
+          <w:sz w:val="24"/>
+          <w:szCs w:val="24"/>
+          <w:lang w:eastAsia="pt-BR"/>
+        </w:rPr>
+        <w:t>57 milhões de repositórios de projetos comercias</w:t>
+      </w:r>
+      <w:r>
+        <w:rPr>
+          <w:rFonts w:ascii="Arial" w:eastAsia="Times New Roman" w:hAnsi="Arial" w:cs="Arial"/>
+          <w:bCs/>
+          <w:color w:val="000000"/>
+          <w:sz w:val="24"/>
+          <w:szCs w:val="24"/>
+          <w:lang w:eastAsia="pt-BR"/>
+        </w:rPr>
+        <w:t>, tais como</w:t>
+      </w:r>
+      <w:r>
+        <w:rPr>
+          <w:rFonts w:ascii="Arial" w:eastAsia="Times New Roman" w:hAnsi="Arial" w:cs="Arial"/>
+          <w:bCs/>
+          <w:color w:val="000000"/>
+          <w:sz w:val="24"/>
+          <w:szCs w:val="24"/>
+          <w:lang w:eastAsia="pt-BR"/>
+        </w:rPr>
+        <w:t xml:space="preserve"> </w:t>
+      </w:r>
+      <w:proofErr w:type="spellStart"/>
+      <w:r>
+        <w:rPr>
+          <w:rFonts w:ascii="Arial" w:eastAsia="Times New Roman" w:hAnsi="Arial" w:cs="Arial"/>
+          <w:bCs/>
+          <w:color w:val="000000"/>
+          <w:sz w:val="24"/>
+          <w:szCs w:val="24"/>
+          <w:lang w:eastAsia="pt-BR"/>
+        </w:rPr>
+        <w:t>WordPress</w:t>
+      </w:r>
+      <w:proofErr w:type="spellEnd"/>
+      <w:r>
+        <w:rPr>
+          <w:rFonts w:ascii="Arial" w:eastAsia="Times New Roman" w:hAnsi="Arial" w:cs="Arial"/>
+          <w:bCs/>
+          <w:color w:val="000000"/>
+          <w:sz w:val="24"/>
+          <w:szCs w:val="24"/>
+          <w:lang w:eastAsia="pt-BR"/>
+        </w:rPr>
+        <w:t xml:space="preserve">, </w:t>
+      </w:r>
+      <w:r>
+        <w:rPr>
+          <w:rFonts w:ascii="Arial" w:eastAsia="Times New Roman" w:hAnsi="Arial" w:cs="Arial"/>
+          <w:bCs/>
+          <w:color w:val="000000"/>
+          <w:sz w:val="24"/>
+          <w:szCs w:val="24"/>
+          <w:lang w:eastAsia="pt-BR"/>
+        </w:rPr>
+        <w:t>Linux</w:t>
+      </w:r>
+      <w:r>
+        <w:rPr>
+          <w:rFonts w:ascii="Arial" w:eastAsia="Times New Roman" w:hAnsi="Arial" w:cs="Arial"/>
+          <w:bCs/>
+          <w:color w:val="000000"/>
+          <w:sz w:val="24"/>
+          <w:szCs w:val="24"/>
+          <w:lang w:eastAsia="pt-BR"/>
+        </w:rPr>
+        <w:t xml:space="preserve">, </w:t>
+      </w:r>
+      <w:proofErr w:type="spellStart"/>
+      <w:r>
+        <w:rPr>
+          <w:rFonts w:ascii="Arial" w:eastAsia="Times New Roman" w:hAnsi="Arial" w:cs="Arial"/>
+          <w:bCs/>
+          <w:color w:val="000000"/>
+          <w:sz w:val="24"/>
+          <w:szCs w:val="24"/>
+          <w:lang w:eastAsia="pt-BR"/>
+        </w:rPr>
+        <w:t>JQuery</w:t>
+      </w:r>
+      <w:proofErr w:type="spellEnd"/>
+      <w:r>
+        <w:rPr>
+          <w:rFonts w:ascii="Arial" w:eastAsia="Times New Roman" w:hAnsi="Arial" w:cs="Arial"/>
+          <w:bCs/>
+          <w:color w:val="000000"/>
+          <w:sz w:val="24"/>
+          <w:szCs w:val="24"/>
+          <w:lang w:eastAsia="pt-BR"/>
+        </w:rPr>
+        <w:t>, Firefox, entre outros</w:t>
+      </w:r>
+      <w:r>
+        <w:rPr>
+          <w:rFonts w:ascii="Arial" w:eastAsia="Times New Roman" w:hAnsi="Arial" w:cs="Arial"/>
+          <w:bCs/>
+          <w:color w:val="000000"/>
+          <w:sz w:val="24"/>
+          <w:szCs w:val="24"/>
+          <w:lang w:eastAsia="pt-BR"/>
+        </w:rPr>
+        <w:t>, sendo uma das maiores plataformas de hospedagem de código existentes, com mais de 3 milhões de usuários ativos.</w:t>
+      </w:r>
+    </w:p>
+    <w:p>
+      <w:pPr>
+        <w:pStyle w:val="ListParagraph"/>
+        <w:numPr>
+          <w:ilvl w:val="1"/>
+          <w:numId w:val="3"/>
+        </w:numPr>
+        <w:spacing w:after="0" w:line="360" w:lineRule="auto"/>
+        <w:rPr>
+          <w:rFonts w:ascii="Arial" w:eastAsia="Times New Roman" w:hAnsi="Arial" w:cs="Arial"/>
+          <w:b/>
+          <w:bCs/>
+          <w:color w:val="000000"/>
+          <w:sz w:val="24"/>
+          <w:szCs w:val="24"/>
+          <w:lang w:eastAsia="pt-BR"/>
+        </w:rPr>
+      </w:pPr>
+      <w:r>
+        <w:rPr>
+          <w:rFonts w:ascii="Arial" w:eastAsia="Times New Roman" w:hAnsi="Arial" w:cs="Arial"/>
+          <w:bCs/>
+          <w:color w:val="000000"/>
+          <w:sz w:val="24"/>
+          <w:szCs w:val="24"/>
+          <w:lang w:eastAsia="pt-BR"/>
+        </w:rPr>
         <w:t>INTRODUÇÃO SOBRE O QUE VAI SER ABORDADO NO TUTORIAL.</w:t>
       </w:r>
-      <w:r>
-        <w:rPr>
-          <w:rFonts w:ascii="Arial" w:eastAsia="Times New Roman" w:hAnsi="Arial" w:cs="Arial"/>
-          <w:b/>
-          <w:bCs/>
-          <w:color w:val="000000"/>
-          <w:sz w:val="24"/>
-          <w:szCs w:val="24"/>
-          <w:lang w:eastAsia="pt-BR"/>
-        </w:rPr>
-        <w:br/>
+    </w:p>
+    <w:p>
+      <w:pPr>
+        <w:pStyle w:val="ListParagraph"/>
+        <w:numPr>
+          <w:ilvl w:val="2"/>
+          <w:numId w:val="3"/>
+        </w:numPr>
+        <w:spacing w:after="0" w:line="360" w:lineRule="auto"/>
+        <w:rPr>
+          <w:rFonts w:ascii="Arial" w:eastAsia="Times New Roman" w:hAnsi="Arial" w:cs="Arial"/>
+          <w:b/>
+          <w:bCs/>
+          <w:color w:val="000000"/>
+          <w:sz w:val="24"/>
+          <w:szCs w:val="24"/>
+          <w:lang w:eastAsia="pt-BR"/>
+        </w:rPr>
+      </w:pPr>
+      <w:r>
+        <w:rPr>
+          <w:rFonts w:ascii="Arial" w:eastAsia="Times New Roman" w:hAnsi="Arial" w:cs="Arial"/>
+          <w:bCs/>
+          <w:color w:val="000000"/>
+          <w:sz w:val="24"/>
+          <w:szCs w:val="24"/>
+          <w:lang w:eastAsia="pt-BR"/>
+        </w:rPr>
+        <w:t>Neste tutorial você irá aprender</w:t>
+      </w:r>
+      <w:r>
+        <w:rPr>
+          <w:rFonts w:ascii="Arial" w:eastAsia="Times New Roman" w:hAnsi="Arial" w:cs="Arial"/>
+          <w:bCs/>
+          <w:color w:val="000000"/>
+          <w:sz w:val="24"/>
+          <w:szCs w:val="24"/>
+          <w:lang w:eastAsia="pt-BR"/>
+        </w:rPr>
+        <w:t xml:space="preserve"> a</w:t>
+      </w:r>
+      <w:r>
+        <w:rPr>
+          <w:rFonts w:ascii="Arial" w:eastAsia="Times New Roman" w:hAnsi="Arial" w:cs="Arial"/>
+          <w:bCs/>
+          <w:color w:val="000000"/>
+          <w:sz w:val="24"/>
+          <w:szCs w:val="24"/>
+          <w:lang w:eastAsia="pt-BR"/>
+        </w:rPr>
+        <w:t xml:space="preserve"> como hospedar um código </w:t>
+      </w:r>
+      <w:r>
+        <w:rPr>
+          <w:rFonts w:ascii="Arial" w:eastAsia="Times New Roman" w:hAnsi="Arial" w:cs="Arial"/>
+          <w:bCs/>
+          <w:color w:val="000000"/>
+          <w:sz w:val="24"/>
+          <w:szCs w:val="24"/>
+          <w:lang w:eastAsia="pt-BR"/>
+        </w:rPr>
+        <w:t xml:space="preserve">no </w:t>
+      </w:r>
+      <w:proofErr w:type="spellStart"/>
+      <w:r>
+        <w:rPr>
+          <w:rFonts w:ascii="Arial" w:eastAsia="Times New Roman" w:hAnsi="Arial" w:cs="Arial"/>
+          <w:bCs/>
+          <w:color w:val="000000"/>
+          <w:sz w:val="24"/>
+          <w:szCs w:val="24"/>
+          <w:lang w:eastAsia="pt-BR"/>
+        </w:rPr>
+        <w:t>GitHub</w:t>
+      </w:r>
+      <w:proofErr w:type="spellEnd"/>
+      <w:r>
+        <w:rPr>
+          <w:rFonts w:ascii="Arial" w:eastAsia="Times New Roman" w:hAnsi="Arial" w:cs="Arial"/>
+          <w:bCs/>
+          <w:color w:val="000000"/>
+          <w:sz w:val="24"/>
+          <w:szCs w:val="24"/>
+          <w:lang w:eastAsia="pt-BR"/>
+        </w:rPr>
+        <w:t>, desde</w:t>
+      </w:r>
+      <w:r>
+        <w:rPr>
+          <w:rFonts w:ascii="Arial" w:eastAsia="Times New Roman" w:hAnsi="Arial" w:cs="Arial"/>
+          <w:bCs/>
+          <w:color w:val="000000"/>
+          <w:sz w:val="24"/>
+          <w:szCs w:val="24"/>
+          <w:lang w:eastAsia="pt-BR"/>
+        </w:rPr>
+        <w:t xml:space="preserve"> a criação</w:t>
+      </w:r>
+      <w:r>
+        <w:rPr>
+          <w:rFonts w:ascii="Arial" w:eastAsia="Times New Roman" w:hAnsi="Arial" w:cs="Arial"/>
+          <w:bCs/>
+          <w:color w:val="000000"/>
+          <w:sz w:val="24"/>
+          <w:szCs w:val="24"/>
+          <w:lang w:eastAsia="pt-BR"/>
+        </w:rPr>
+        <w:t xml:space="preserve"> </w:t>
+      </w:r>
+      <w:r>
+        <w:rPr>
+          <w:rFonts w:ascii="Arial" w:eastAsia="Times New Roman" w:hAnsi="Arial" w:cs="Arial"/>
+          <w:bCs/>
+          <w:color w:val="000000"/>
+          <w:sz w:val="24"/>
+          <w:szCs w:val="24"/>
+          <w:lang w:eastAsia="pt-BR"/>
+        </w:rPr>
+        <w:t>d</w:t>
+      </w:r>
+      <w:r>
+        <w:rPr>
+          <w:rFonts w:ascii="Arial" w:eastAsia="Times New Roman" w:hAnsi="Arial" w:cs="Arial"/>
+          <w:bCs/>
+          <w:color w:val="000000"/>
+          <w:sz w:val="24"/>
+          <w:szCs w:val="24"/>
+          <w:lang w:eastAsia="pt-BR"/>
+        </w:rPr>
+        <w:t xml:space="preserve">o repositório até </w:t>
+      </w:r>
+      <w:r>
+        <w:rPr>
+          <w:rFonts w:ascii="Arial" w:eastAsia="Times New Roman" w:hAnsi="Arial" w:cs="Arial"/>
+          <w:bCs/>
+          <w:color w:val="000000"/>
+          <w:sz w:val="24"/>
+          <w:szCs w:val="24"/>
+          <w:lang w:eastAsia="pt-BR"/>
+        </w:rPr>
+        <w:t>as funções mais complexas como criar uma ramificação do código ou mesclar os códigos de vários contribuintes em um mesmo arquivo</w:t>
       </w:r>
     </w:p>
     <w:p>
@@ -134,18 +1206,25 @@
         </w:rPr>
         <w:t>SICO</w:t>
       </w:r>
-      <w:r>
-        <w:rPr>
-          <w:rFonts w:ascii="Arial" w:eastAsia="Times New Roman" w:hAnsi="Arial" w:cs="Arial"/>
-          <w:b/>
-          <w:bCs/>
-          <w:color w:val="000000"/>
-          <w:sz w:val="24"/>
-          <w:szCs w:val="24"/>
-          <w:lang w:eastAsia="pt-BR"/>
-        </w:rPr>
-        <w:br/>
-      </w:r>
+    </w:p>
+    <w:p>
+      <w:pPr>
+        <w:pStyle w:val="ListParagraph"/>
+        <w:numPr>
+          <w:ilvl w:val="1"/>
+          <w:numId w:val="3"/>
+        </w:numPr>
+        <w:spacing w:after="0" w:line="360" w:lineRule="auto"/>
+        <w:rPr>
+          <w:rFonts w:ascii="Arial" w:eastAsia="Times New Roman" w:hAnsi="Arial" w:cs="Arial"/>
+          <w:b/>
+          <w:bCs/>
+          <w:color w:val="000000"/>
+          <w:sz w:val="24"/>
+          <w:szCs w:val="24"/>
+          <w:lang w:eastAsia="pt-BR"/>
+        </w:rPr>
+      </w:pPr>
       <w:r>
         <w:rPr>
           <w:rFonts w:ascii="Arial" w:eastAsia="Times New Roman" w:hAnsi="Arial" w:cs="Arial"/>
@@ -188,18 +1267,68 @@
           <w:szCs w:val="24"/>
           <w:lang w:eastAsia="pt-BR"/>
         </w:rPr>
-        <w:t>MANEIRAS DE USAR (DESKTOP, WEB, TERMINAL)</w:t>
-      </w:r>
-      <w:r>
-        <w:rPr>
-          <w:rFonts w:ascii="Arial" w:eastAsia="Times New Roman" w:hAnsi="Arial" w:cs="Arial"/>
-          <w:bCs/>
-          <w:color w:val="000000"/>
-          <w:sz w:val="24"/>
-          <w:szCs w:val="24"/>
-          <w:lang w:eastAsia="pt-BR"/>
-        </w:rPr>
-        <w:br/>
+        <w:t>MANEIRAS D</w:t>
+      </w:r>
+      <w:r>
+        <w:rPr>
+          <w:rFonts w:ascii="Arial" w:eastAsia="Times New Roman" w:hAnsi="Arial" w:cs="Arial"/>
+          <w:bCs/>
+          <w:color w:val="000000"/>
+          <w:sz w:val="24"/>
+          <w:szCs w:val="24"/>
+          <w:lang w:eastAsia="pt-BR"/>
+        </w:rPr>
+        <w:t>E USAR (DESKTOP, WEB, TERMINAL)</w:t>
+      </w:r>
+    </w:p>
+    <w:p>
+      <w:pPr>
+        <w:pStyle w:val="ListParagraph"/>
+        <w:numPr>
+          <w:ilvl w:val="2"/>
+          <w:numId w:val="3"/>
+        </w:numPr>
+        <w:spacing w:after="0" w:line="360" w:lineRule="auto"/>
+        <w:rPr>
+          <w:rFonts w:ascii="Arial" w:eastAsia="Times New Roman" w:hAnsi="Arial" w:cs="Arial"/>
+          <w:b/>
+          <w:bCs/>
+          <w:color w:val="000000"/>
+          <w:sz w:val="24"/>
+          <w:szCs w:val="24"/>
+          <w:lang w:eastAsia="pt-BR"/>
+        </w:rPr>
+      </w:pPr>
+      <w:bookmarkStart w:id="0" w:name="_GoBack"/>
+      <w:bookmarkEnd w:id="0"/>
+    </w:p>
+    <w:p>
+      <w:pPr>
+        <w:pStyle w:val="ListParagraph"/>
+        <w:numPr>
+          <w:ilvl w:val="1"/>
+          <w:numId w:val="3"/>
+        </w:numPr>
+        <w:spacing w:after="0" w:line="360" w:lineRule="auto"/>
+        <w:rPr>
+          <w:rFonts w:ascii="Arial" w:eastAsia="Times New Roman" w:hAnsi="Arial" w:cs="Arial"/>
+          <w:b/>
+          <w:bCs/>
+          <w:color w:val="000000"/>
+          <w:sz w:val="24"/>
+          <w:szCs w:val="24"/>
+          <w:lang w:eastAsia="pt-BR"/>
+        </w:rPr>
+      </w:pPr>
+      <w:r>
+        <w:rPr>
+          <w:rFonts w:ascii="Arial" w:eastAsia="Times New Roman" w:hAnsi="Arial" w:cs="Arial"/>
+          <w:bCs/>
+          <w:color w:val="000000"/>
+          <w:sz w:val="24"/>
+          <w:szCs w:val="24"/>
+          <w:lang w:eastAsia="pt-BR"/>
+        </w:rPr>
         <w:t>SUPORTE AOS S.O.</w:t>
       </w:r>
       <w:r>
@@ -213,17 +1342,44 @@
         </w:rPr>
         <w:t xml:space="preserve"> (DISPONIBILIDADE)</w:t>
       </w:r>
-      <w:r>
-        <w:rPr>
-          <w:rFonts w:ascii="Arial" w:eastAsia="Times New Roman" w:hAnsi="Arial" w:cs="Arial"/>
-          <w:bCs/>
-          <w:color w:val="000000"/>
-          <w:sz w:val="24"/>
-          <w:szCs w:val="24"/>
-          <w:lang w:eastAsia="pt-BR"/>
-        </w:rPr>
-        <w:br/>
-      </w:r>
+    </w:p>
+    <w:p>
+      <w:pPr>
+        <w:pStyle w:val="ListParagraph"/>
+        <w:numPr>
+          <w:ilvl w:val="2"/>
+          <w:numId w:val="3"/>
+        </w:numPr>
+        <w:spacing w:after="0" w:line="360" w:lineRule="auto"/>
+        <w:rPr>
+          <w:rFonts w:ascii="Arial" w:eastAsia="Times New Roman" w:hAnsi="Arial" w:cs="Arial"/>
+          <w:b/>
+          <w:bCs/>
+          <w:color w:val="000000"/>
+          <w:sz w:val="24"/>
+          <w:szCs w:val="24"/>
+          <w:lang w:eastAsia="pt-BR"/>
+        </w:rPr>
+      </w:pPr>
+    </w:p>
+    <w:p>
+      <w:pPr>
+        <w:pStyle w:val="ListParagraph"/>
+        <w:numPr>
+          <w:ilvl w:val="1"/>
+          <w:numId w:val="3"/>
+        </w:numPr>
+        <w:spacing w:after="0" w:line="360" w:lineRule="auto"/>
+        <w:rPr>
+          <w:rFonts w:ascii="Arial" w:eastAsia="Times New Roman" w:hAnsi="Arial" w:cs="Arial"/>
+          <w:b/>
+          <w:bCs/>
+          <w:color w:val="000000"/>
+          <w:sz w:val="24"/>
+          <w:szCs w:val="24"/>
+          <w:lang w:eastAsia="pt-BR"/>
+        </w:rPr>
+      </w:pPr>
       <w:r>
         <w:rPr>
           <w:rFonts w:ascii="Arial" w:eastAsia="Times New Roman" w:hAnsi="Arial" w:cs="Arial"/>
@@ -246,6 +1402,25 @@
         </w:rPr>
         <w:t>;</w:t>
       </w:r>
+    </w:p>
+    <w:p>
+      <w:pPr>
+        <w:pStyle w:val="ListParagraph"/>
+        <w:numPr>
+          <w:ilvl w:val="2"/>
+          <w:numId w:val="3"/>
+        </w:numPr>
+        <w:spacing w:after="0" w:line="360" w:lineRule="auto"/>
+        <w:rPr>
+          <w:rFonts w:ascii="Arial" w:eastAsia="Times New Roman" w:hAnsi="Arial" w:cs="Arial"/>
+          <w:b/>
+          <w:bCs/>
+          <w:color w:val="000000"/>
+          <w:sz w:val="24"/>
+          <w:szCs w:val="24"/>
+          <w:lang w:eastAsia="pt-BR"/>
+        </w:rPr>
+      </w:pPr>
       <w:r>
         <w:rPr>
           <w:rFonts w:ascii="Arial" w:eastAsia="Times New Roman" w:hAnsi="Arial" w:cs="Arial"/>
@@ -541,8 +1716,6 @@
         </w:rPr>
         <w:t>RESTORE</w:t>
       </w:r>
-      <w:bookmarkStart w:id="0" w:name="_GoBack"/>
-      <w:bookmarkEnd w:id="0"/>
       <w:r>
         <w:rPr>
           <w:rFonts w:ascii="Arial" w:eastAsia="Times New Roman" w:hAnsi="Arial" w:cs="Arial"/>
@@ -708,6 +1881,7 @@
           <w:szCs w:val="24"/>
           <w:lang w:eastAsia="pt-BR"/>
         </w:rPr>
+        <w:lastRenderedPageBreak/>
         <w:t>FORK</w:t>
       </w:r>
     </w:p>
@@ -980,7 +2154,7 @@
       <w:lvlText w:val="%1."/>
       <w:lvlJc w:val="left"/>
       <w:pPr>
-        <w:ind w:left="720" w:hanging="360"/>
+        <w:ind w:left="360" w:hanging="360"/>
       </w:pPr>
       <w:rPr>
         <w:rFonts w:hint="default"/>
@@ -992,7 +2166,7 @@
       <w:lvlText w:val="%2."/>
       <w:lvlJc w:val="left"/>
       <w:pPr>
-        <w:ind w:left="1440" w:hanging="360"/>
+        <w:ind w:left="1080" w:hanging="360"/>
       </w:pPr>
     </w:lvl>
     <w:lvl w:ilvl="2" w:tplc="0409001B">
@@ -1001,7 +2175,7 @@
       <w:lvlText w:val="%3."/>
       <w:lvlJc w:val="right"/>
       <w:pPr>
-        <w:ind w:left="2160" w:hanging="180"/>
+        <w:ind w:left="1800" w:hanging="180"/>
       </w:pPr>
     </w:lvl>
     <w:lvl w:ilvl="3" w:tplc="0409000F" w:tentative="1">
@@ -1010,7 +2184,7 @@
       <w:lvlText w:val="%4."/>
       <w:lvlJc w:val="left"/>
       <w:pPr>
-        <w:ind w:left="2880" w:hanging="360"/>
+        <w:ind w:left="2520" w:hanging="360"/>
       </w:pPr>
     </w:lvl>
     <w:lvl w:ilvl="4" w:tplc="04090019" w:tentative="1">
@@ -1019,7 +2193,7 @@
       <w:lvlText w:val="%5."/>
       <w:lvlJc w:val="left"/>
       <w:pPr>
-        <w:ind w:left="3600" w:hanging="360"/>
+        <w:ind w:left="3240" w:hanging="360"/>
       </w:pPr>
     </w:lvl>
     <w:lvl w:ilvl="5" w:tplc="0409001B" w:tentative="1">
@@ -1028,7 +2202,7 @@
       <w:lvlText w:val="%6."/>
       <w:lvlJc w:val="right"/>
       <w:pPr>
-        <w:ind w:left="4320" w:hanging="180"/>
+        <w:ind w:left="3960" w:hanging="180"/>
       </w:pPr>
     </w:lvl>
     <w:lvl w:ilvl="6" w:tplc="0409000F" w:tentative="1">
@@ -1037,7 +2211,7 @@
       <w:lvlText w:val="%7."/>
       <w:lvlJc w:val="left"/>
       <w:pPr>
-        <w:ind w:left="5040" w:hanging="360"/>
+        <w:ind w:left="4680" w:hanging="360"/>
       </w:pPr>
     </w:lvl>
     <w:lvl w:ilvl="7" w:tplc="04090019" w:tentative="1">
@@ -1046,7 +2220,7 @@
       <w:lvlText w:val="%8."/>
       <w:lvlJc w:val="left"/>
       <w:pPr>
-        <w:ind w:left="5760" w:hanging="360"/>
+        <w:ind w:left="5400" w:hanging="360"/>
       </w:pPr>
     </w:lvl>
     <w:lvl w:ilvl="8" w:tplc="0409001B" w:tentative="1">
@@ -1055,7 +2229,7 @@
       <w:lvlText w:val="%9."/>
       <w:lvlJc w:val="right"/>
       <w:pPr>
-        <w:ind w:left="6480" w:hanging="180"/>
+        <w:ind w:left="6120" w:hanging="180"/>
       </w:pPr>
     </w:lvl>
   </w:abstractNum>
@@ -2153,7 +3327,7 @@
 </file>
 
 <file path=customXml/itemProps1.xml><?xml version="1.0" encoding="utf-8"?>
-<ds:datastoreItem xmlns:ds="http://schemas.openxmlformats.org/officeDocument/2006/customXml" ds:itemID="{6F25B1BF-013D-B243-A221-BA0B9C9AF532}">
+<ds:datastoreItem xmlns:ds="http://schemas.openxmlformats.org/officeDocument/2006/customXml" ds:itemID="{E2DA2663-2A11-B240-8802-F53BFF650CA5}">
   <ds:schemaRefs>
     <ds:schemaRef ds:uri="http://schemas.openxmlformats.org/officeDocument/2006/bibliography"/>
   </ds:schemaRefs>

</xml_diff>

<commit_message>
Guia básico e Terminal OK
</commit_message>
<xml_diff>
--- a/Conteúdo de cada Tela.docx
+++ b/Conteúdo de cada Tela.docx
@@ -1291,16 +1291,502 @@
         <w:spacing w:after="0" w:line="360" w:lineRule="auto"/>
         <w:rPr>
           <w:rFonts w:ascii="Arial" w:eastAsia="Times New Roman" w:hAnsi="Arial" w:cs="Arial"/>
-          <w:b/>
-          <w:bCs/>
-          <w:color w:val="000000"/>
-          <w:sz w:val="24"/>
-          <w:szCs w:val="24"/>
-          <w:lang w:eastAsia="pt-BR"/>
-        </w:rPr>
-      </w:pPr>
+          <w:bCs/>
+          <w:color w:val="000000"/>
+          <w:sz w:val="24"/>
+          <w:szCs w:val="24"/>
+          <w:lang w:eastAsia="pt-BR"/>
+        </w:rPr>
+      </w:pPr>
+      <w:r>
+        <w:rPr>
+          <w:rFonts w:ascii="Arial" w:eastAsia="Times New Roman" w:hAnsi="Arial" w:cs="Arial"/>
+          <w:bCs/>
+          <w:color w:val="000000"/>
+          <w:sz w:val="24"/>
+          <w:szCs w:val="24"/>
+          <w:lang w:eastAsia="pt-BR"/>
+        </w:rPr>
+        <w:t xml:space="preserve">O </w:t>
+      </w:r>
+      <w:proofErr w:type="spellStart"/>
+      <w:r>
+        <w:rPr>
+          <w:rFonts w:ascii="Arial" w:eastAsia="Times New Roman" w:hAnsi="Arial" w:cs="Arial"/>
+          <w:bCs/>
+          <w:color w:val="000000"/>
+          <w:sz w:val="24"/>
+          <w:szCs w:val="24"/>
+          <w:lang w:eastAsia="pt-BR"/>
+        </w:rPr>
+        <w:t>GitHub</w:t>
+      </w:r>
+      <w:proofErr w:type="spellEnd"/>
+      <w:r>
+        <w:rPr>
+          <w:rFonts w:ascii="Arial" w:eastAsia="Times New Roman" w:hAnsi="Arial" w:cs="Arial"/>
+          <w:bCs/>
+          <w:color w:val="000000"/>
+          <w:sz w:val="24"/>
+          <w:szCs w:val="24"/>
+          <w:lang w:eastAsia="pt-BR"/>
+        </w:rPr>
+        <w:t xml:space="preserve"> possui duas formas principais para manusear seus comandos: pelo Terminal ou pelo </w:t>
+      </w:r>
+      <w:proofErr w:type="spellStart"/>
+      <w:r>
+        <w:rPr>
+          <w:rFonts w:ascii="Arial" w:eastAsia="Times New Roman" w:hAnsi="Arial" w:cs="Arial"/>
+          <w:bCs/>
+          <w:color w:val="000000"/>
+          <w:sz w:val="24"/>
+          <w:szCs w:val="24"/>
+          <w:lang w:eastAsia="pt-BR"/>
+        </w:rPr>
+        <w:t>GitHub</w:t>
+      </w:r>
+      <w:proofErr w:type="spellEnd"/>
+      <w:r>
+        <w:rPr>
+          <w:rFonts w:ascii="Arial" w:eastAsia="Times New Roman" w:hAnsi="Arial" w:cs="Arial"/>
+          <w:bCs/>
+          <w:color w:val="000000"/>
+          <w:sz w:val="24"/>
+          <w:szCs w:val="24"/>
+          <w:lang w:eastAsia="pt-BR"/>
+        </w:rPr>
+        <w:t xml:space="preserve"> Desktop.</w:t>
+      </w:r>
+    </w:p>
+    <w:p>
+      <w:pPr>
+        <w:pStyle w:val="ListParagraph"/>
+        <w:numPr>
+          <w:ilvl w:val="2"/>
+          <w:numId w:val="3"/>
+        </w:numPr>
+        <w:spacing w:after="0" w:line="360" w:lineRule="auto"/>
+        <w:rPr>
+          <w:rFonts w:ascii="Arial" w:eastAsia="Times New Roman" w:hAnsi="Arial" w:cs="Arial"/>
+          <w:bCs/>
+          <w:color w:val="000000"/>
+          <w:sz w:val="24"/>
+          <w:szCs w:val="24"/>
+          <w:lang w:eastAsia="pt-BR"/>
+        </w:rPr>
+      </w:pPr>
+      <w:r>
+        <w:rPr>
+          <w:rFonts w:ascii="Arial" w:eastAsia="Times New Roman" w:hAnsi="Arial" w:cs="Arial"/>
+          <w:bCs/>
+          <w:color w:val="000000"/>
+          <w:sz w:val="24"/>
+          <w:szCs w:val="24"/>
+          <w:lang w:eastAsia="pt-BR"/>
+        </w:rPr>
+        <w:t xml:space="preserve">A principal e mais usada </w:t>
+      </w:r>
+      <w:r>
+        <w:rPr>
+          <w:rFonts w:ascii="Arial" w:eastAsia="Times New Roman" w:hAnsi="Arial" w:cs="Arial"/>
+          <w:bCs/>
+          <w:color w:val="000000"/>
+          <w:sz w:val="24"/>
+          <w:szCs w:val="24"/>
+          <w:lang w:eastAsia="pt-BR"/>
+        </w:rPr>
+        <w:t xml:space="preserve">forma é pelo terminal, onde o usuário deve digitar uma série de comandos </w:t>
+      </w:r>
+      <w:r>
+        <w:rPr>
+          <w:rFonts w:ascii="Arial" w:eastAsia="Times New Roman" w:hAnsi="Arial" w:cs="Arial"/>
+          <w:bCs/>
+          <w:color w:val="000000"/>
+          <w:sz w:val="24"/>
+          <w:szCs w:val="24"/>
+          <w:lang w:eastAsia="pt-BR"/>
+        </w:rPr>
+        <w:t xml:space="preserve">para realizar as ações da ferramenta. </w:t>
+      </w:r>
+      <w:r>
+        <w:rPr>
+          <w:rFonts w:ascii="Arial" w:eastAsia="Times New Roman" w:hAnsi="Arial" w:cs="Arial"/>
+          <w:bCs/>
+          <w:color w:val="000000"/>
+          <w:sz w:val="24"/>
+          <w:szCs w:val="24"/>
+          <w:lang w:eastAsia="pt-BR"/>
+        </w:rPr>
+        <w:t xml:space="preserve">Após feito </w:t>
+      </w:r>
       <w:bookmarkStart w:id="0" w:name="_GoBack"/>
+      <w:r>
+        <w:rPr>
+          <w:rFonts w:ascii="Arial" w:eastAsia="Times New Roman" w:hAnsi="Arial" w:cs="Arial"/>
+          <w:bCs/>
+          <w:color w:val="000000"/>
+          <w:sz w:val="24"/>
+          <w:szCs w:val="24"/>
+          <w:lang w:eastAsia="pt-BR"/>
+        </w:rPr>
+        <w:t xml:space="preserve">o </w:t>
+      </w:r>
       <w:bookmarkEnd w:id="0"/>
+      <w:r>
+        <w:rPr>
+          <w:rFonts w:ascii="Arial" w:eastAsia="Times New Roman" w:hAnsi="Arial" w:cs="Arial"/>
+          <w:bCs/>
+          <w:color w:val="000000"/>
+          <w:sz w:val="24"/>
+          <w:szCs w:val="24"/>
+          <w:lang w:eastAsia="pt-BR"/>
+        </w:rPr>
+        <w:t xml:space="preserve">download </w:t>
+      </w:r>
+      <w:r>
+        <w:rPr>
+          <w:rFonts w:ascii="Arial" w:eastAsia="Times New Roman" w:hAnsi="Arial" w:cs="Arial"/>
+          <w:bCs/>
+          <w:color w:val="000000"/>
+          <w:sz w:val="24"/>
+          <w:szCs w:val="24"/>
+          <w:lang w:eastAsia="pt-BR"/>
+        </w:rPr>
+        <w:t xml:space="preserve">do </w:t>
+      </w:r>
+      <w:proofErr w:type="spellStart"/>
+      <w:r>
+        <w:rPr>
+          <w:rFonts w:ascii="Arial" w:eastAsia="Times New Roman" w:hAnsi="Arial" w:cs="Arial"/>
+          <w:bCs/>
+          <w:color w:val="000000"/>
+          <w:sz w:val="24"/>
+          <w:szCs w:val="24"/>
+          <w:lang w:eastAsia="pt-BR"/>
+        </w:rPr>
+        <w:t>Git</w:t>
+      </w:r>
+      <w:proofErr w:type="spellEnd"/>
+      <w:r>
+        <w:rPr>
+          <w:rFonts w:ascii="Arial" w:eastAsia="Times New Roman" w:hAnsi="Arial" w:cs="Arial"/>
+          <w:bCs/>
+          <w:color w:val="000000"/>
+          <w:sz w:val="24"/>
+          <w:szCs w:val="24"/>
+          <w:lang w:eastAsia="pt-BR"/>
+        </w:rPr>
+        <w:t xml:space="preserve">, </w:t>
+      </w:r>
+      <w:r>
+        <w:rPr>
+          <w:rFonts w:ascii="Arial" w:eastAsia="Times New Roman" w:hAnsi="Arial" w:cs="Arial"/>
+          <w:bCs/>
+          <w:color w:val="000000"/>
+          <w:sz w:val="24"/>
+          <w:szCs w:val="24"/>
+          <w:lang w:eastAsia="pt-BR"/>
+        </w:rPr>
+        <w:t>a manipulação da ferramenta já pode ser feita imediatamente através do terminal.</w:t>
+      </w:r>
+    </w:p>
+    <w:p>
+      <w:pPr>
+        <w:pStyle w:val="ListParagraph"/>
+        <w:numPr>
+          <w:ilvl w:val="2"/>
+          <w:numId w:val="3"/>
+        </w:numPr>
+        <w:spacing w:after="0" w:line="360" w:lineRule="auto"/>
+        <w:rPr>
+          <w:rFonts w:ascii="Arial" w:eastAsia="Times New Roman" w:hAnsi="Arial" w:cs="Arial"/>
+          <w:bCs/>
+          <w:color w:val="000000"/>
+          <w:sz w:val="24"/>
+          <w:szCs w:val="24"/>
+          <w:lang w:eastAsia="pt-BR"/>
+        </w:rPr>
+      </w:pPr>
+      <w:r>
+        <w:rPr>
+          <w:rFonts w:ascii="Arial" w:eastAsia="Times New Roman" w:hAnsi="Arial" w:cs="Arial"/>
+          <w:bCs/>
+          <w:color w:val="000000"/>
+          <w:sz w:val="24"/>
+          <w:szCs w:val="24"/>
+          <w:lang w:eastAsia="pt-BR"/>
+        </w:rPr>
+        <w:t xml:space="preserve">Já o </w:t>
+      </w:r>
+      <w:proofErr w:type="spellStart"/>
+      <w:r>
+        <w:rPr>
+          <w:rFonts w:ascii="Arial" w:eastAsia="Times New Roman" w:hAnsi="Arial" w:cs="Arial"/>
+          <w:bCs/>
+          <w:color w:val="000000"/>
+          <w:sz w:val="24"/>
+          <w:szCs w:val="24"/>
+          <w:lang w:eastAsia="pt-BR"/>
+        </w:rPr>
+        <w:t>GitHub</w:t>
+      </w:r>
+      <w:proofErr w:type="spellEnd"/>
+      <w:r>
+        <w:rPr>
+          <w:rFonts w:ascii="Arial" w:eastAsia="Times New Roman" w:hAnsi="Arial" w:cs="Arial"/>
+          <w:bCs/>
+          <w:color w:val="000000"/>
+          <w:sz w:val="24"/>
+          <w:szCs w:val="24"/>
+          <w:lang w:eastAsia="pt-BR"/>
+        </w:rPr>
+        <w:t xml:space="preserve"> Desktop </w:t>
+      </w:r>
+      <w:r>
+        <w:rPr>
+          <w:rFonts w:ascii="Arial" w:eastAsia="Times New Roman" w:hAnsi="Arial" w:cs="Arial"/>
+          <w:bCs/>
+          <w:color w:val="000000"/>
+          <w:sz w:val="24"/>
+          <w:szCs w:val="24"/>
+          <w:lang w:eastAsia="pt-BR"/>
+        </w:rPr>
+        <w:t>possui</w:t>
+      </w:r>
+      <w:r>
+        <w:rPr>
+          <w:rFonts w:ascii="Arial" w:eastAsia="Times New Roman" w:hAnsi="Arial" w:cs="Arial"/>
+          <w:bCs/>
+          <w:color w:val="000000"/>
+          <w:sz w:val="24"/>
+          <w:szCs w:val="24"/>
+          <w:lang w:eastAsia="pt-BR"/>
+        </w:rPr>
+        <w:t xml:space="preserve"> uma interface mais amigável, com botões</w:t>
+      </w:r>
+      <w:r>
+        <w:rPr>
+          <w:rFonts w:ascii="Arial" w:eastAsia="Times New Roman" w:hAnsi="Arial" w:cs="Arial"/>
+          <w:bCs/>
+          <w:color w:val="000000"/>
+          <w:sz w:val="24"/>
+          <w:szCs w:val="24"/>
+          <w:lang w:eastAsia="pt-BR"/>
+        </w:rPr>
+        <w:t xml:space="preserve"> para sincronização</w:t>
+      </w:r>
+      <w:r>
+        <w:rPr>
+          <w:rFonts w:ascii="Arial" w:eastAsia="Times New Roman" w:hAnsi="Arial" w:cs="Arial"/>
+          <w:bCs/>
+          <w:color w:val="000000"/>
+          <w:sz w:val="24"/>
+          <w:szCs w:val="24"/>
+          <w:lang w:eastAsia="pt-BR"/>
+        </w:rPr>
+        <w:t xml:space="preserve">, </w:t>
+      </w:r>
+      <w:r>
+        <w:rPr>
+          <w:rFonts w:ascii="Arial" w:eastAsia="Times New Roman" w:hAnsi="Arial" w:cs="Arial"/>
+          <w:bCs/>
+          <w:color w:val="000000"/>
+          <w:sz w:val="24"/>
+          <w:szCs w:val="24"/>
+          <w:lang w:eastAsia="pt-BR"/>
+        </w:rPr>
+        <w:t>lista de mudanças</w:t>
+      </w:r>
+      <w:r>
+        <w:rPr>
+          <w:rFonts w:ascii="Arial" w:eastAsia="Times New Roman" w:hAnsi="Arial" w:cs="Arial"/>
+          <w:bCs/>
+          <w:color w:val="000000"/>
+          <w:sz w:val="24"/>
+          <w:szCs w:val="24"/>
+          <w:lang w:eastAsia="pt-BR"/>
+        </w:rPr>
+        <w:t>, linha do tempo</w:t>
+      </w:r>
+      <w:r>
+        <w:rPr>
+          <w:rFonts w:ascii="Arial" w:eastAsia="Times New Roman" w:hAnsi="Arial" w:cs="Arial"/>
+          <w:bCs/>
+          <w:color w:val="000000"/>
+          <w:sz w:val="24"/>
+          <w:szCs w:val="24"/>
+          <w:lang w:eastAsia="pt-BR"/>
+        </w:rPr>
+        <w:t xml:space="preserve"> das versões</w:t>
+      </w:r>
+      <w:r>
+        <w:rPr>
+          <w:rFonts w:ascii="Arial" w:eastAsia="Times New Roman" w:hAnsi="Arial" w:cs="Arial"/>
+          <w:bCs/>
+          <w:color w:val="000000"/>
+          <w:sz w:val="24"/>
+          <w:szCs w:val="24"/>
+          <w:lang w:eastAsia="pt-BR"/>
+        </w:rPr>
+        <w:t>, entre outras coisas que deixam o usuário mais à</w:t>
+      </w:r>
+      <w:r>
+        <w:rPr>
+          <w:rFonts w:ascii="Arial" w:eastAsia="Times New Roman" w:hAnsi="Arial" w:cs="Arial"/>
+          <w:bCs/>
+          <w:color w:val="000000"/>
+          <w:sz w:val="24"/>
+          <w:szCs w:val="24"/>
+          <w:lang w:eastAsia="pt-BR"/>
+        </w:rPr>
+        <w:t xml:space="preserve"> vontade para utilizar a ferramenta, caso não esteja familiarizado com </w:t>
+      </w:r>
+      <w:r>
+        <w:rPr>
+          <w:rFonts w:ascii="Arial" w:eastAsia="Times New Roman" w:hAnsi="Arial" w:cs="Arial"/>
+          <w:bCs/>
+          <w:color w:val="000000"/>
+          <w:sz w:val="24"/>
+          <w:szCs w:val="24"/>
+          <w:lang w:eastAsia="pt-BR"/>
+        </w:rPr>
+        <w:t>a interface do terminal.</w:t>
+      </w:r>
+      <w:r>
+        <w:rPr>
+          <w:rFonts w:ascii="Arial" w:eastAsia="Times New Roman" w:hAnsi="Arial" w:cs="Arial"/>
+          <w:bCs/>
+          <w:color w:val="000000"/>
+          <w:sz w:val="24"/>
+          <w:szCs w:val="24"/>
+          <w:lang w:eastAsia="pt-BR"/>
+        </w:rPr>
+        <w:t xml:space="preserve"> </w:t>
+      </w:r>
+    </w:p>
+    <w:p>
+      <w:pPr>
+        <w:pStyle w:val="ListParagraph"/>
+        <w:numPr>
+          <w:ilvl w:val="2"/>
+          <w:numId w:val="3"/>
+        </w:numPr>
+        <w:spacing w:after="0" w:line="360" w:lineRule="auto"/>
+        <w:rPr>
+          <w:rFonts w:ascii="Arial" w:eastAsia="Times New Roman" w:hAnsi="Arial" w:cs="Arial"/>
+          <w:bCs/>
+          <w:color w:val="000000"/>
+          <w:sz w:val="24"/>
+          <w:szCs w:val="24"/>
+          <w:lang w:eastAsia="pt-BR"/>
+        </w:rPr>
+      </w:pPr>
+      <w:r>
+        <w:rPr>
+          <w:rFonts w:ascii="Arial" w:eastAsia="Times New Roman" w:hAnsi="Arial" w:cs="Arial"/>
+          <w:bCs/>
+          <w:color w:val="000000"/>
+          <w:sz w:val="24"/>
+          <w:szCs w:val="24"/>
+          <w:lang w:eastAsia="pt-BR"/>
+        </w:rPr>
+        <w:t xml:space="preserve">Para utilizar o </w:t>
+      </w:r>
+      <w:proofErr w:type="spellStart"/>
+      <w:r>
+        <w:rPr>
+          <w:rFonts w:ascii="Arial" w:eastAsia="Times New Roman" w:hAnsi="Arial" w:cs="Arial"/>
+          <w:bCs/>
+          <w:color w:val="000000"/>
+          <w:sz w:val="24"/>
+          <w:szCs w:val="24"/>
+          <w:lang w:eastAsia="pt-BR"/>
+        </w:rPr>
+        <w:t>GitHub</w:t>
+      </w:r>
+      <w:proofErr w:type="spellEnd"/>
+      <w:r>
+        <w:rPr>
+          <w:rFonts w:ascii="Arial" w:eastAsia="Times New Roman" w:hAnsi="Arial" w:cs="Arial"/>
+          <w:bCs/>
+          <w:color w:val="000000"/>
+          <w:sz w:val="24"/>
+          <w:szCs w:val="24"/>
+          <w:lang w:eastAsia="pt-BR"/>
+        </w:rPr>
+        <w:t xml:space="preserve"> Desktop, é preciso – além de ter o </w:t>
+      </w:r>
+      <w:proofErr w:type="spellStart"/>
+      <w:r>
+        <w:rPr>
+          <w:rFonts w:ascii="Arial" w:eastAsia="Times New Roman" w:hAnsi="Arial" w:cs="Arial"/>
+          <w:bCs/>
+          <w:color w:val="000000"/>
+          <w:sz w:val="24"/>
+          <w:szCs w:val="24"/>
+          <w:lang w:eastAsia="pt-BR"/>
+        </w:rPr>
+        <w:t>Git</w:t>
+      </w:r>
+      <w:proofErr w:type="spellEnd"/>
+      <w:r>
+        <w:rPr>
+          <w:rFonts w:ascii="Arial" w:eastAsia="Times New Roman" w:hAnsi="Arial" w:cs="Arial"/>
+          <w:bCs/>
+          <w:color w:val="000000"/>
+          <w:sz w:val="24"/>
+          <w:szCs w:val="24"/>
+          <w:lang w:eastAsia="pt-BR"/>
+        </w:rPr>
+        <w:t xml:space="preserve"> instalado – baixar o aplicativo </w:t>
+      </w:r>
+      <w:proofErr w:type="spellStart"/>
+      <w:r>
+        <w:rPr>
+          <w:rFonts w:ascii="Arial" w:eastAsia="Times New Roman" w:hAnsi="Arial" w:cs="Arial"/>
+          <w:bCs/>
+          <w:color w:val="000000"/>
+          <w:sz w:val="24"/>
+          <w:szCs w:val="24"/>
+          <w:lang w:eastAsia="pt-BR"/>
+        </w:rPr>
+        <w:t>GitHub</w:t>
+      </w:r>
+      <w:proofErr w:type="spellEnd"/>
+      <w:r>
+        <w:rPr>
+          <w:rFonts w:ascii="Arial" w:eastAsia="Times New Roman" w:hAnsi="Arial" w:cs="Arial"/>
+          <w:bCs/>
+          <w:color w:val="000000"/>
+          <w:sz w:val="24"/>
+          <w:szCs w:val="24"/>
+          <w:lang w:eastAsia="pt-BR"/>
+        </w:rPr>
+        <w:t xml:space="preserve"> Desktop</w:t>
+      </w:r>
+      <w:r>
+        <w:rPr>
+          <w:rFonts w:ascii="Arial" w:eastAsia="Times New Roman" w:hAnsi="Arial" w:cs="Arial"/>
+          <w:bCs/>
+          <w:color w:val="000000"/>
+          <w:sz w:val="24"/>
+          <w:szCs w:val="24"/>
+          <w:lang w:eastAsia="pt-BR"/>
+        </w:rPr>
+        <w:t xml:space="preserve"> que está disponível </w:t>
+      </w:r>
+      <w:r>
+        <w:rPr>
+          <w:rFonts w:ascii="Arial" w:eastAsia="Times New Roman" w:hAnsi="Arial" w:cs="Arial"/>
+          <w:bCs/>
+          <w:color w:val="000000"/>
+          <w:sz w:val="24"/>
+          <w:szCs w:val="24"/>
+          <w:u w:val="single"/>
+          <w:lang w:eastAsia="pt-BR"/>
+        </w:rPr>
+        <w:t>neste link</w:t>
+      </w:r>
     </w:p>
     <w:p>
       <w:pPr>
@@ -1329,18 +1815,18 @@
           <w:szCs w:val="24"/>
           <w:lang w:eastAsia="pt-BR"/>
         </w:rPr>
-        <w:t>SUPORTE AOS S.O.</w:t>
-      </w:r>
-      <w:r>
-        <w:rPr>
-          <w:rFonts w:ascii="Arial" w:eastAsia="Times New Roman" w:hAnsi="Arial" w:cs="Arial"/>
-          <w:bCs/>
-          <w:color w:val="000000"/>
-          <w:sz w:val="24"/>
-          <w:szCs w:val="24"/>
-          <w:lang w:eastAsia="pt-BR"/>
-        </w:rPr>
-        <w:t xml:space="preserve"> (DISPONIBILIDADE)</w:t>
+        <w:t>DOWNLOAD DO GIT</w:t>
+      </w:r>
+      <w:r>
+        <w:rPr>
+          <w:rFonts w:ascii="Arial" w:eastAsia="Times New Roman" w:hAnsi="Arial" w:cs="Arial"/>
+          <w:bCs/>
+          <w:color w:val="000000"/>
+          <w:sz w:val="24"/>
+          <w:szCs w:val="24"/>
+          <w:lang w:eastAsia="pt-BR"/>
+        </w:rPr>
+        <w:t>;</w:t>
       </w:r>
     </w:p>
     <w:p>
@@ -1353,14 +1839,84 @@
         <w:spacing w:after="0" w:line="360" w:lineRule="auto"/>
         <w:rPr>
           <w:rFonts w:ascii="Arial" w:eastAsia="Times New Roman" w:hAnsi="Arial" w:cs="Arial"/>
-          <w:b/>
-          <w:bCs/>
-          <w:color w:val="000000"/>
-          <w:sz w:val="24"/>
-          <w:szCs w:val="24"/>
-          <w:lang w:eastAsia="pt-BR"/>
-        </w:rPr>
-      </w:pPr>
+          <w:bCs/>
+          <w:color w:val="000000"/>
+          <w:sz w:val="24"/>
+          <w:szCs w:val="24"/>
+          <w:lang w:eastAsia="pt-BR"/>
+        </w:rPr>
+      </w:pPr>
+      <w:r>
+        <w:rPr>
+          <w:rFonts w:ascii="Arial" w:eastAsia="Times New Roman" w:hAnsi="Arial" w:cs="Arial"/>
+          <w:bCs/>
+          <w:color w:val="000000"/>
+          <w:sz w:val="24"/>
+          <w:szCs w:val="24"/>
+          <w:lang w:eastAsia="pt-BR"/>
+        </w:rPr>
+        <w:t xml:space="preserve">Para você poder usar todas as funções que o </w:t>
+      </w:r>
+      <w:proofErr w:type="spellStart"/>
+      <w:r>
+        <w:rPr>
+          <w:rFonts w:ascii="Arial" w:eastAsia="Times New Roman" w:hAnsi="Arial" w:cs="Arial"/>
+          <w:bCs/>
+          <w:color w:val="000000"/>
+          <w:sz w:val="24"/>
+          <w:szCs w:val="24"/>
+          <w:lang w:eastAsia="pt-BR"/>
+        </w:rPr>
+        <w:t>Git</w:t>
+      </w:r>
+      <w:proofErr w:type="spellEnd"/>
+      <w:r>
+        <w:rPr>
+          <w:rFonts w:ascii="Arial" w:eastAsia="Times New Roman" w:hAnsi="Arial" w:cs="Arial"/>
+          <w:bCs/>
+          <w:color w:val="000000"/>
+          <w:sz w:val="24"/>
+          <w:szCs w:val="24"/>
+          <w:lang w:eastAsia="pt-BR"/>
+        </w:rPr>
+        <w:t xml:space="preserve"> te oferece, é preciso primeiramente baixar o serviço </w:t>
+      </w:r>
+      <w:proofErr w:type="spellStart"/>
+      <w:r>
+        <w:rPr>
+          <w:rFonts w:ascii="Arial" w:eastAsia="Times New Roman" w:hAnsi="Arial" w:cs="Arial"/>
+          <w:bCs/>
+          <w:color w:val="000000"/>
+          <w:sz w:val="24"/>
+          <w:szCs w:val="24"/>
+          <w:lang w:eastAsia="pt-BR"/>
+        </w:rPr>
+        <w:t>Git</w:t>
+      </w:r>
+      <w:proofErr w:type="spellEnd"/>
+      <w:r>
+        <w:rPr>
+          <w:rFonts w:ascii="Arial" w:eastAsia="Times New Roman" w:hAnsi="Arial" w:cs="Arial"/>
+          <w:bCs/>
+          <w:color w:val="000000"/>
+          <w:sz w:val="24"/>
+          <w:szCs w:val="24"/>
+          <w:lang w:eastAsia="pt-BR"/>
+        </w:rPr>
+        <w:t xml:space="preserve"> no seu computador. Ele está disponível para Mac OSX, Windows, Linux e Solaris.</w:t>
+      </w:r>
+      <w:r>
+        <w:rPr>
+          <w:rFonts w:ascii="Arial" w:eastAsia="Times New Roman" w:hAnsi="Arial" w:cs="Arial"/>
+          <w:b/>
+          <w:bCs/>
+          <w:color w:val="000000"/>
+          <w:sz w:val="24"/>
+          <w:szCs w:val="24"/>
+          <w:lang w:eastAsia="pt-BR"/>
+        </w:rPr>
+        <w:br/>
+      </w:r>
     </w:p>
     <w:p>
       <w:pPr>
@@ -1383,24 +1939,50 @@
       <w:r>
         <w:rPr>
           <w:rFonts w:ascii="Arial" w:eastAsia="Times New Roman" w:hAnsi="Arial" w:cs="Arial"/>
-          <w:bCs/>
-          <w:color w:val="000000"/>
-          <w:sz w:val="24"/>
-          <w:szCs w:val="24"/>
-          <w:lang w:eastAsia="pt-BR"/>
-        </w:rPr>
-        <w:t>DOWNLOAD DO GIT</w:t>
-      </w:r>
-      <w:r>
-        <w:rPr>
-          <w:rFonts w:ascii="Arial" w:eastAsia="Times New Roman" w:hAnsi="Arial" w:cs="Arial"/>
-          <w:bCs/>
-          <w:color w:val="000000"/>
-          <w:sz w:val="24"/>
-          <w:szCs w:val="24"/>
-          <w:lang w:eastAsia="pt-BR"/>
-        </w:rPr>
-        <w:t>;</w:t>
+          <w:b/>
+          <w:bCs/>
+          <w:color w:val="000000"/>
+          <w:sz w:val="24"/>
+          <w:szCs w:val="24"/>
+          <w:lang w:eastAsia="pt-BR"/>
+        </w:rPr>
+        <w:lastRenderedPageBreak/>
+        <w:t>TERMINAL</w:t>
+      </w:r>
+      <w:r>
+        <w:rPr>
+          <w:rFonts w:ascii="Arial" w:eastAsia="Times New Roman" w:hAnsi="Arial" w:cs="Arial"/>
+          <w:b/>
+          <w:bCs/>
+          <w:color w:val="000000"/>
+          <w:sz w:val="24"/>
+          <w:szCs w:val="24"/>
+          <w:lang w:eastAsia="pt-BR"/>
+        </w:rPr>
+        <w:br/>
+      </w:r>
+      <w:r>
+        <w:rPr>
+          <w:rFonts w:ascii="Arial" w:eastAsia="Times New Roman" w:hAnsi="Arial" w:cs="Arial"/>
+          <w:bCs/>
+          <w:color w:val="000000"/>
+          <w:sz w:val="24"/>
+          <w:szCs w:val="24"/>
+          <w:lang w:eastAsia="pt-BR"/>
+        </w:rPr>
+        <w:t>INTRODUÇÃO AO TERMINAL;</w:t>
+      </w:r>
+      <w:r>
+        <w:rPr>
+          <w:rFonts w:ascii="Arial" w:eastAsia="Times New Roman" w:hAnsi="Arial" w:cs="Arial"/>
+          <w:bCs/>
+          <w:color w:val="000000"/>
+          <w:sz w:val="24"/>
+          <w:szCs w:val="24"/>
+          <w:lang w:eastAsia="pt-BR"/>
+        </w:rPr>
+        <w:br/>
+        <w:t>COMANDOS BASICOS (CD, LS, ETC)</w:t>
       </w:r>
     </w:p>
     <w:p>
@@ -1431,6 +2013,204 @@
           <w:szCs w:val="24"/>
           <w:lang w:eastAsia="pt-BR"/>
         </w:rPr>
+        <w:t>CREATE</w:t>
+      </w:r>
+    </w:p>
+    <w:p>
+      <w:pPr>
+        <w:pStyle w:val="ListParagraph"/>
+        <w:numPr>
+          <w:ilvl w:val="2"/>
+          <w:numId w:val="3"/>
+        </w:numPr>
+        <w:spacing w:after="0" w:line="360" w:lineRule="auto"/>
+        <w:rPr>
+          <w:rFonts w:ascii="Arial" w:eastAsia="Times New Roman" w:hAnsi="Arial" w:cs="Arial"/>
+          <w:b/>
+          <w:bCs/>
+          <w:color w:val="000000"/>
+          <w:sz w:val="24"/>
+          <w:szCs w:val="24"/>
+          <w:lang w:eastAsia="pt-BR"/>
+        </w:rPr>
+      </w:pPr>
+      <w:r>
+        <w:rPr>
+          <w:rFonts w:ascii="Arial" w:eastAsia="Times New Roman" w:hAnsi="Arial" w:cs="Arial"/>
+          <w:b/>
+          <w:bCs/>
+          <w:color w:val="000000"/>
+          <w:sz w:val="24"/>
+          <w:szCs w:val="24"/>
+          <w:lang w:eastAsia="pt-BR"/>
+        </w:rPr>
+        <w:t>ADD</w:t>
+      </w:r>
+    </w:p>
+    <w:p>
+      <w:pPr>
+        <w:pStyle w:val="ListParagraph"/>
+        <w:numPr>
+          <w:ilvl w:val="2"/>
+          <w:numId w:val="3"/>
+        </w:numPr>
+        <w:spacing w:after="0" w:line="360" w:lineRule="auto"/>
+        <w:rPr>
+          <w:rFonts w:ascii="Arial" w:eastAsia="Times New Roman" w:hAnsi="Arial" w:cs="Arial"/>
+          <w:b/>
+          <w:bCs/>
+          <w:color w:val="000000"/>
+          <w:sz w:val="24"/>
+          <w:szCs w:val="24"/>
+          <w:lang w:eastAsia="pt-BR"/>
+        </w:rPr>
+      </w:pPr>
+      <w:r>
+        <w:rPr>
+          <w:rFonts w:ascii="Arial" w:eastAsia="Times New Roman" w:hAnsi="Arial" w:cs="Arial"/>
+          <w:b/>
+          <w:bCs/>
+          <w:color w:val="000000"/>
+          <w:sz w:val="24"/>
+          <w:szCs w:val="24"/>
+          <w:lang w:eastAsia="pt-BR"/>
+        </w:rPr>
+        <w:t>COMMIT</w:t>
+      </w:r>
+    </w:p>
+    <w:p>
+      <w:pPr>
+        <w:pStyle w:val="ListParagraph"/>
+        <w:numPr>
+          <w:ilvl w:val="2"/>
+          <w:numId w:val="3"/>
+        </w:numPr>
+        <w:spacing w:after="0" w:line="360" w:lineRule="auto"/>
+        <w:rPr>
+          <w:rFonts w:ascii="Arial" w:eastAsia="Times New Roman" w:hAnsi="Arial" w:cs="Arial"/>
+          <w:b/>
+          <w:bCs/>
+          <w:color w:val="000000"/>
+          <w:sz w:val="24"/>
+          <w:szCs w:val="24"/>
+          <w:lang w:eastAsia="pt-BR"/>
+        </w:rPr>
+      </w:pPr>
+      <w:r>
+        <w:rPr>
+          <w:rFonts w:ascii="Arial" w:eastAsia="Times New Roman" w:hAnsi="Arial" w:cs="Arial"/>
+          <w:b/>
+          <w:bCs/>
+          <w:color w:val="000000"/>
+          <w:sz w:val="24"/>
+          <w:szCs w:val="24"/>
+          <w:lang w:eastAsia="pt-BR"/>
+        </w:rPr>
+        <w:t>BRANCH</w:t>
+      </w:r>
+    </w:p>
+    <w:p>
+      <w:pPr>
+        <w:pStyle w:val="ListParagraph"/>
+        <w:numPr>
+          <w:ilvl w:val="2"/>
+          <w:numId w:val="3"/>
+        </w:numPr>
+        <w:spacing w:after="0" w:line="360" w:lineRule="auto"/>
+        <w:rPr>
+          <w:rFonts w:ascii="Arial" w:eastAsia="Times New Roman" w:hAnsi="Arial" w:cs="Arial"/>
+          <w:b/>
+          <w:bCs/>
+          <w:color w:val="000000"/>
+          <w:sz w:val="24"/>
+          <w:szCs w:val="24"/>
+          <w:lang w:eastAsia="pt-BR"/>
+        </w:rPr>
+      </w:pPr>
+      <w:r>
+        <w:rPr>
+          <w:rFonts w:ascii="Arial" w:eastAsia="Times New Roman" w:hAnsi="Arial" w:cs="Arial"/>
+          <w:b/>
+          <w:bCs/>
+          <w:color w:val="000000"/>
+          <w:sz w:val="24"/>
+          <w:szCs w:val="24"/>
+          <w:lang w:eastAsia="pt-BR"/>
+        </w:rPr>
+        <w:t>MERGE</w:t>
+      </w:r>
+    </w:p>
+    <w:p>
+      <w:pPr>
+        <w:pStyle w:val="ListParagraph"/>
+        <w:numPr>
+          <w:ilvl w:val="2"/>
+          <w:numId w:val="3"/>
+        </w:numPr>
+        <w:spacing w:after="0" w:line="360" w:lineRule="auto"/>
+        <w:rPr>
+          <w:rFonts w:ascii="Arial" w:eastAsia="Times New Roman" w:hAnsi="Arial" w:cs="Arial"/>
+          <w:b/>
+          <w:bCs/>
+          <w:color w:val="000000"/>
+          <w:sz w:val="24"/>
+          <w:szCs w:val="24"/>
+          <w:lang w:eastAsia="pt-BR"/>
+        </w:rPr>
+      </w:pPr>
+      <w:r>
+        <w:rPr>
+          <w:rFonts w:ascii="Arial" w:eastAsia="Times New Roman" w:hAnsi="Arial" w:cs="Arial"/>
+          <w:b/>
+          <w:bCs/>
+          <w:color w:val="000000"/>
+          <w:sz w:val="24"/>
+          <w:szCs w:val="24"/>
+          <w:lang w:eastAsia="pt-BR"/>
+        </w:rPr>
+        <w:t>TAG</w:t>
+      </w:r>
+    </w:p>
+    <w:p>
+      <w:pPr>
+        <w:pStyle w:val="ListParagraph"/>
+        <w:numPr>
+          <w:ilvl w:val="2"/>
+          <w:numId w:val="3"/>
+        </w:numPr>
+        <w:spacing w:after="0" w:line="360" w:lineRule="auto"/>
+        <w:rPr>
+          <w:rFonts w:ascii="Arial" w:eastAsia="Times New Roman" w:hAnsi="Arial" w:cs="Arial"/>
+          <w:b/>
+          <w:bCs/>
+          <w:color w:val="000000"/>
+          <w:sz w:val="24"/>
+          <w:szCs w:val="24"/>
+          <w:lang w:eastAsia="pt-BR"/>
+        </w:rPr>
+      </w:pPr>
+      <w:r>
+        <w:rPr>
+          <w:rFonts w:ascii="Arial" w:eastAsia="Times New Roman" w:hAnsi="Arial" w:cs="Arial"/>
+          <w:b/>
+          <w:bCs/>
+          <w:color w:val="000000"/>
+          <w:sz w:val="24"/>
+          <w:szCs w:val="24"/>
+          <w:lang w:eastAsia="pt-BR"/>
+        </w:rPr>
+        <w:t>RESTORE</w:t>
+      </w:r>
+      <w:r>
+        <w:rPr>
+          <w:rFonts w:ascii="Arial" w:eastAsia="Times New Roman" w:hAnsi="Arial" w:cs="Arial"/>
+          <w:b/>
+          <w:bCs/>
+          <w:color w:val="000000"/>
+          <w:sz w:val="24"/>
+          <w:szCs w:val="24"/>
+          <w:lang w:eastAsia="pt-BR"/>
+        </w:rPr>
         <w:br/>
       </w:r>
     </w:p>
@@ -1462,42 +2242,7 @@
           <w:szCs w:val="24"/>
           <w:lang w:eastAsia="pt-BR"/>
         </w:rPr>
-        <w:t>TERMINAL</w:t>
-      </w:r>
-      <w:r>
-        <w:rPr>
-          <w:rFonts w:ascii="Arial" w:eastAsia="Times New Roman" w:hAnsi="Arial" w:cs="Arial"/>
-          <w:b/>
-          <w:bCs/>
-          <w:color w:val="000000"/>
-          <w:sz w:val="24"/>
-          <w:szCs w:val="24"/>
-          <w:lang w:eastAsia="pt-BR"/>
-        </w:rPr>
-        <w:br/>
-      </w:r>
-      <w:r>
-        <w:rPr>
-          <w:rFonts w:ascii="Arial" w:eastAsia="Times New Roman" w:hAnsi="Arial" w:cs="Arial"/>
-          <w:bCs/>
-          <w:color w:val="000000"/>
-          <w:sz w:val="24"/>
-          <w:szCs w:val="24"/>
-          <w:lang w:eastAsia="pt-BR"/>
-        </w:rPr>
-        <w:t>INTRODUÇÃO AO TERMINAL;</w:t>
-      </w:r>
-      <w:r>
-        <w:rPr>
-          <w:rFonts w:ascii="Arial" w:eastAsia="Times New Roman" w:hAnsi="Arial" w:cs="Arial"/>
-          <w:bCs/>
-          <w:color w:val="000000"/>
-          <w:sz w:val="24"/>
-          <w:szCs w:val="24"/>
-          <w:lang w:eastAsia="pt-BR"/>
-        </w:rPr>
-        <w:br/>
-        <w:t>COMANDOS BASICOS (CD, LS, ETC)</w:t>
+        <w:t>WEB</w:t>
       </w:r>
     </w:p>
     <w:p>
@@ -1528,7 +2273,7 @@
           <w:szCs w:val="24"/>
           <w:lang w:eastAsia="pt-BR"/>
         </w:rPr>
-        <w:t>CREATE</w:t>
+        <w:t>BÁSICO</w:t>
       </w:r>
     </w:p>
     <w:p>
@@ -1559,7 +2304,7 @@
           <w:szCs w:val="24"/>
           <w:lang w:eastAsia="pt-BR"/>
         </w:rPr>
-        <w:t>ADD</w:t>
+        <w:t>GRAFICOS</w:t>
       </w:r>
     </w:p>
     <w:p>
@@ -1590,7 +2335,7 @@
           <w:szCs w:val="24"/>
           <w:lang w:eastAsia="pt-BR"/>
         </w:rPr>
-        <w:t>COMMIT</w:t>
+        <w:t>CLONE</w:t>
       </w:r>
     </w:p>
     <w:p>
@@ -1621,267 +2366,6 @@
           <w:szCs w:val="24"/>
           <w:lang w:eastAsia="pt-BR"/>
         </w:rPr>
-        <w:t>BRANCH</w:t>
-      </w:r>
-    </w:p>
-    <w:p>
-      <w:pPr>
-        <w:pStyle w:val="ListParagraph"/>
-        <w:numPr>
-          <w:ilvl w:val="2"/>
-          <w:numId w:val="3"/>
-        </w:numPr>
-        <w:spacing w:after="0" w:line="360" w:lineRule="auto"/>
-        <w:rPr>
-          <w:rFonts w:ascii="Arial" w:eastAsia="Times New Roman" w:hAnsi="Arial" w:cs="Arial"/>
-          <w:b/>
-          <w:bCs/>
-          <w:color w:val="000000"/>
-          <w:sz w:val="24"/>
-          <w:szCs w:val="24"/>
-          <w:lang w:eastAsia="pt-BR"/>
-        </w:rPr>
-      </w:pPr>
-      <w:r>
-        <w:rPr>
-          <w:rFonts w:ascii="Arial" w:eastAsia="Times New Roman" w:hAnsi="Arial" w:cs="Arial"/>
-          <w:b/>
-          <w:bCs/>
-          <w:color w:val="000000"/>
-          <w:sz w:val="24"/>
-          <w:szCs w:val="24"/>
-          <w:lang w:eastAsia="pt-BR"/>
-        </w:rPr>
-        <w:t>MERGE</w:t>
-      </w:r>
-    </w:p>
-    <w:p>
-      <w:pPr>
-        <w:pStyle w:val="ListParagraph"/>
-        <w:numPr>
-          <w:ilvl w:val="2"/>
-          <w:numId w:val="3"/>
-        </w:numPr>
-        <w:spacing w:after="0" w:line="360" w:lineRule="auto"/>
-        <w:rPr>
-          <w:rFonts w:ascii="Arial" w:eastAsia="Times New Roman" w:hAnsi="Arial" w:cs="Arial"/>
-          <w:b/>
-          <w:bCs/>
-          <w:color w:val="000000"/>
-          <w:sz w:val="24"/>
-          <w:szCs w:val="24"/>
-          <w:lang w:eastAsia="pt-BR"/>
-        </w:rPr>
-      </w:pPr>
-      <w:r>
-        <w:rPr>
-          <w:rFonts w:ascii="Arial" w:eastAsia="Times New Roman" w:hAnsi="Arial" w:cs="Arial"/>
-          <w:b/>
-          <w:bCs/>
-          <w:color w:val="000000"/>
-          <w:sz w:val="24"/>
-          <w:szCs w:val="24"/>
-          <w:lang w:eastAsia="pt-BR"/>
-        </w:rPr>
-        <w:t>TAG</w:t>
-      </w:r>
-    </w:p>
-    <w:p>
-      <w:pPr>
-        <w:pStyle w:val="ListParagraph"/>
-        <w:numPr>
-          <w:ilvl w:val="2"/>
-          <w:numId w:val="3"/>
-        </w:numPr>
-        <w:spacing w:after="0" w:line="360" w:lineRule="auto"/>
-        <w:rPr>
-          <w:rFonts w:ascii="Arial" w:eastAsia="Times New Roman" w:hAnsi="Arial" w:cs="Arial"/>
-          <w:b/>
-          <w:bCs/>
-          <w:color w:val="000000"/>
-          <w:sz w:val="24"/>
-          <w:szCs w:val="24"/>
-          <w:lang w:eastAsia="pt-BR"/>
-        </w:rPr>
-      </w:pPr>
-      <w:r>
-        <w:rPr>
-          <w:rFonts w:ascii="Arial" w:eastAsia="Times New Roman" w:hAnsi="Arial" w:cs="Arial"/>
-          <w:b/>
-          <w:bCs/>
-          <w:color w:val="000000"/>
-          <w:sz w:val="24"/>
-          <w:szCs w:val="24"/>
-          <w:lang w:eastAsia="pt-BR"/>
-        </w:rPr>
-        <w:t>RESTORE</w:t>
-      </w:r>
-      <w:r>
-        <w:rPr>
-          <w:rFonts w:ascii="Arial" w:eastAsia="Times New Roman" w:hAnsi="Arial" w:cs="Arial"/>
-          <w:b/>
-          <w:bCs/>
-          <w:color w:val="000000"/>
-          <w:sz w:val="24"/>
-          <w:szCs w:val="24"/>
-          <w:lang w:eastAsia="pt-BR"/>
-        </w:rPr>
-        <w:br/>
-      </w:r>
-    </w:p>
-    <w:p>
-      <w:pPr>
-        <w:pStyle w:val="ListParagraph"/>
-        <w:numPr>
-          <w:ilvl w:val="1"/>
-          <w:numId w:val="3"/>
-        </w:numPr>
-        <w:spacing w:after="0" w:line="360" w:lineRule="auto"/>
-        <w:rPr>
-          <w:rFonts w:ascii="Arial" w:eastAsia="Times New Roman" w:hAnsi="Arial" w:cs="Arial"/>
-          <w:b/>
-          <w:bCs/>
-          <w:color w:val="000000"/>
-          <w:sz w:val="24"/>
-          <w:szCs w:val="24"/>
-          <w:lang w:eastAsia="pt-BR"/>
-        </w:rPr>
-      </w:pPr>
-      <w:r>
-        <w:rPr>
-          <w:rFonts w:ascii="Arial" w:eastAsia="Times New Roman" w:hAnsi="Arial" w:cs="Arial"/>
-          <w:b/>
-          <w:bCs/>
-          <w:color w:val="000000"/>
-          <w:sz w:val="24"/>
-          <w:szCs w:val="24"/>
-          <w:lang w:eastAsia="pt-BR"/>
-        </w:rPr>
-        <w:t>WEB</w:t>
-      </w:r>
-    </w:p>
-    <w:p>
-      <w:pPr>
-        <w:pStyle w:val="ListParagraph"/>
-        <w:numPr>
-          <w:ilvl w:val="2"/>
-          <w:numId w:val="3"/>
-        </w:numPr>
-        <w:spacing w:after="0" w:line="360" w:lineRule="auto"/>
-        <w:rPr>
-          <w:rFonts w:ascii="Arial" w:eastAsia="Times New Roman" w:hAnsi="Arial" w:cs="Arial"/>
-          <w:b/>
-          <w:bCs/>
-          <w:color w:val="000000"/>
-          <w:sz w:val="24"/>
-          <w:szCs w:val="24"/>
-          <w:lang w:eastAsia="pt-BR"/>
-        </w:rPr>
-      </w:pPr>
-      <w:r>
-        <w:rPr>
-          <w:rFonts w:ascii="Arial" w:eastAsia="Times New Roman" w:hAnsi="Arial" w:cs="Arial"/>
-          <w:b/>
-          <w:bCs/>
-          <w:color w:val="000000"/>
-          <w:sz w:val="24"/>
-          <w:szCs w:val="24"/>
-          <w:lang w:eastAsia="pt-BR"/>
-        </w:rPr>
-        <w:t>BÁSICO</w:t>
-      </w:r>
-    </w:p>
-    <w:p>
-      <w:pPr>
-        <w:pStyle w:val="ListParagraph"/>
-        <w:numPr>
-          <w:ilvl w:val="2"/>
-          <w:numId w:val="3"/>
-        </w:numPr>
-        <w:spacing w:after="0" w:line="360" w:lineRule="auto"/>
-        <w:rPr>
-          <w:rFonts w:ascii="Arial" w:eastAsia="Times New Roman" w:hAnsi="Arial" w:cs="Arial"/>
-          <w:b/>
-          <w:bCs/>
-          <w:color w:val="000000"/>
-          <w:sz w:val="24"/>
-          <w:szCs w:val="24"/>
-          <w:lang w:eastAsia="pt-BR"/>
-        </w:rPr>
-      </w:pPr>
-      <w:r>
-        <w:rPr>
-          <w:rFonts w:ascii="Arial" w:eastAsia="Times New Roman" w:hAnsi="Arial" w:cs="Arial"/>
-          <w:b/>
-          <w:bCs/>
-          <w:color w:val="000000"/>
-          <w:sz w:val="24"/>
-          <w:szCs w:val="24"/>
-          <w:lang w:eastAsia="pt-BR"/>
-        </w:rPr>
-        <w:t>GRAFICOS</w:t>
-      </w:r>
-    </w:p>
-    <w:p>
-      <w:pPr>
-        <w:pStyle w:val="ListParagraph"/>
-        <w:numPr>
-          <w:ilvl w:val="2"/>
-          <w:numId w:val="3"/>
-        </w:numPr>
-        <w:spacing w:after="0" w:line="360" w:lineRule="auto"/>
-        <w:rPr>
-          <w:rFonts w:ascii="Arial" w:eastAsia="Times New Roman" w:hAnsi="Arial" w:cs="Arial"/>
-          <w:b/>
-          <w:bCs/>
-          <w:color w:val="000000"/>
-          <w:sz w:val="24"/>
-          <w:szCs w:val="24"/>
-          <w:lang w:eastAsia="pt-BR"/>
-        </w:rPr>
-      </w:pPr>
-      <w:r>
-        <w:rPr>
-          <w:rFonts w:ascii="Arial" w:eastAsia="Times New Roman" w:hAnsi="Arial" w:cs="Arial"/>
-          <w:b/>
-          <w:bCs/>
-          <w:color w:val="000000"/>
-          <w:sz w:val="24"/>
-          <w:szCs w:val="24"/>
-          <w:lang w:eastAsia="pt-BR"/>
-        </w:rPr>
-        <w:t>CLONE</w:t>
-      </w:r>
-    </w:p>
-    <w:p>
-      <w:pPr>
-        <w:pStyle w:val="ListParagraph"/>
-        <w:numPr>
-          <w:ilvl w:val="2"/>
-          <w:numId w:val="3"/>
-        </w:numPr>
-        <w:spacing w:after="0" w:line="360" w:lineRule="auto"/>
-        <w:rPr>
-          <w:rFonts w:ascii="Arial" w:eastAsia="Times New Roman" w:hAnsi="Arial" w:cs="Arial"/>
-          <w:b/>
-          <w:bCs/>
-          <w:color w:val="000000"/>
-          <w:sz w:val="24"/>
-          <w:szCs w:val="24"/>
-          <w:lang w:eastAsia="pt-BR"/>
-        </w:rPr>
-      </w:pPr>
-      <w:r>
-        <w:rPr>
-          <w:rFonts w:ascii="Arial" w:eastAsia="Times New Roman" w:hAnsi="Arial" w:cs="Arial"/>
-          <w:b/>
-          <w:bCs/>
-          <w:color w:val="000000"/>
-          <w:sz w:val="24"/>
-          <w:szCs w:val="24"/>
-          <w:lang w:eastAsia="pt-BR"/>
-        </w:rPr>
-        <w:lastRenderedPageBreak/>
         <w:t>FORK</w:t>
       </w:r>
     </w:p>
@@ -3327,7 +3811,7 @@
 </file>
 
 <file path=customXml/itemProps1.xml><?xml version="1.0" encoding="utf-8"?>
-<ds:datastoreItem xmlns:ds="http://schemas.openxmlformats.org/officeDocument/2006/customXml" ds:itemID="{E2DA2663-2A11-B240-8802-F53BFF650CA5}">
+<ds:datastoreItem xmlns:ds="http://schemas.openxmlformats.org/officeDocument/2006/customXml" ds:itemID="{4583F0BE-2DB3-E248-B46D-11F739047BB7}">
   <ds:schemaRefs>
     <ds:schemaRef ds:uri="http://schemas.openxmlformats.org/officeDocument/2006/bibliography"/>
   </ds:schemaRefs>

</xml_diff>